<commit_message>
Task 7 scala and Pattern IT arch
</commit_message>
<xml_diff>
--- a/sem 6/IT Architecture Design/reports/Устюшин_351_лаб_2.docx
+++ b/sem 6/IT Architecture Design/reports/Устюшин_351_лаб_2.docx
@@ -368,7 +368,17 @@
           <w:szCs w:val="28"/>
           <w:lang w:eastAsia="ru-RU"/>
         </w:rPr>
-        <w:t>ОТЧЕТ ПО ЛАБОРАТОРНОЙ РАБОТЕ №2</w:t>
+        <w:t>ОТЧЕТ ПО ЛАБОРАТОРНОЙ РАБОТЕ №</w:t>
+      </w:r>
+      <w:r>
+        <w:rPr>
+          <w:rFonts w:eastAsia="Times New Roman" w:cs="Times New Roman" w:ascii="Times New Roman" w:hAnsi="Times New Roman"/>
+          <w:b/>
+          <w:sz w:val="28"/>
+          <w:szCs w:val="28"/>
+          <w:lang w:eastAsia="ru-RU"/>
+        </w:rPr>
+        <w:t>2</w:t>
       </w:r>
     </w:p>
     <w:p>
@@ -945,7 +955,7 @@
           <w:szCs w:val="28"/>
           <w:lang w:eastAsia="ru-RU"/>
         </w:rPr>
-        <w:t xml:space="preserve">Тема: </w:t>
+        <w:t xml:space="preserve">Выбранная сказка: </w:t>
       </w:r>
       <w:r>
         <w:rPr>
@@ -957,100 +967,99 @@
           <w:u w:val="single"/>
           <w:lang w:eastAsia="ru-RU"/>
         </w:rPr>
-        <w:t>Информационная система «Кафедры» (вариант 3)</w:t>
-      </w:r>
-    </w:p>
-    <w:p>
-      <w:pPr>
-        <w:pStyle w:val="Normal"/>
-        <w:widowControl w:val="false"/>
-        <w:bidi w:val="0"/>
-        <w:spacing w:lineRule="auto" w:line="240" w:before="0" w:after="0"/>
-        <w:jc w:val="start"/>
-        <w:rPr>
-          <w:rFonts w:ascii="Times New Roman" w:hAnsi="Times New Roman" w:eastAsia="Times New Roman" w:cs="Times New Roman"/>
-          <w:sz w:val="28"/>
-          <w:szCs w:val="28"/>
-          <w:lang w:eastAsia="ru-RU"/>
-        </w:rPr>
-      </w:pPr>
-      <w:r>
-        <w:rPr>
-          <w:rFonts w:eastAsia="Times New Roman" w:cs="Times New Roman" w:ascii="Times New Roman" w:hAnsi="Times New Roman"/>
-          <w:sz w:val="28"/>
-          <w:szCs w:val="28"/>
-          <w:lang w:eastAsia="ru-RU"/>
-        </w:rPr>
-      </w:r>
-    </w:p>
-    <w:p>
-      <w:pPr>
-        <w:pStyle w:val="Normal"/>
-        <w:widowControl w:val="false"/>
-        <w:bidi w:val="0"/>
-        <w:spacing w:lineRule="auto" w:line="240" w:before="0" w:after="0"/>
-        <w:jc w:val="start"/>
-        <w:rPr>
-          <w:rFonts w:ascii="Times New Roman" w:hAnsi="Times New Roman" w:eastAsia="Times New Roman" w:cs="Times New Roman"/>
-          <w:b/>
-          <w:bCs/>
-          <w:sz w:val="28"/>
-          <w:szCs w:val="28"/>
-          <w:lang w:eastAsia="ru-RU"/>
-        </w:rPr>
-      </w:pPr>
-      <w:r>
-        <w:rPr>
-          <w:rFonts w:eastAsia="Times New Roman" w:cs="Times New Roman" w:ascii="Times New Roman" w:hAnsi="Times New Roman"/>
-          <w:b/>
-          <w:bCs/>
-          <w:sz w:val="28"/>
-          <w:szCs w:val="28"/>
-          <w:lang w:eastAsia="ru-RU"/>
-        </w:rPr>
-        <w:t>Составленные CRC-карточки:</w:t>
-      </w:r>
-    </w:p>
-    <w:p>
-      <w:pPr>
-        <w:pStyle w:val="Normal"/>
-        <w:widowControl w:val="false"/>
-        <w:bidi w:val="0"/>
-        <w:spacing w:lineRule="auto" w:line="240" w:before="0" w:after="0"/>
-        <w:jc w:val="start"/>
-        <w:rPr>
-          <w:rFonts w:ascii="Times New Roman" w:hAnsi="Times New Roman" w:eastAsia="Times New Roman" w:cs="Times New Roman"/>
-          <w:b/>
-          <w:bCs/>
-          <w:sz w:val="28"/>
-          <w:szCs w:val="28"/>
-          <w:lang w:eastAsia="ru-RU"/>
-        </w:rPr>
-      </w:pPr>
-      <w:r>
-        <w:rPr>
-          <w:rFonts w:eastAsia="Times New Roman" w:cs="Times New Roman" w:ascii="Times New Roman" w:hAnsi="Times New Roman"/>
-          <w:b/>
-          <w:bCs/>
-          <w:sz w:val="28"/>
-          <w:szCs w:val="28"/>
-          <w:lang w:eastAsia="ru-RU"/>
-        </w:rPr>
-      </w:r>
-    </w:p>
-    <w:p>
-      <w:pPr>
-        <w:pStyle w:val="Normal"/>
-        <w:widowControl w:val="false"/>
-        <w:bidi w:val="0"/>
-        <w:spacing w:lineRule="auto" w:line="240" w:before="0" w:after="0"/>
-        <w:jc w:val="start"/>
-        <w:rPr>
-          <w:rFonts w:ascii="Times New Roman" w:hAnsi="Times New Roman" w:eastAsia="Times New Roman" w:cs="Times New Roman"/>
-          <w:b/>
-          <w:bCs/>
-          <w:sz w:val="28"/>
-          <w:szCs w:val="28"/>
+        <w:t>«Три поросёнка»</w:t>
+      </w:r>
+    </w:p>
+    <w:p>
+      <w:pPr>
+        <w:pStyle w:val="Normal"/>
+        <w:widowControl w:val="false"/>
+        <w:bidi w:val="0"/>
+        <w:spacing w:lineRule="auto" w:line="240" w:before="0" w:after="0"/>
+        <w:jc w:val="start"/>
+        <w:rPr>
+          <w:u w:val="single"/>
+        </w:rPr>
+      </w:pPr>
+      <w:r>
+        <w:rPr>
+          <w:u w:val="single"/>
+        </w:rPr>
+      </w:r>
+    </w:p>
+    <w:p>
+      <w:pPr>
+        <w:pStyle w:val="Normal"/>
+        <w:widowControl w:val="false"/>
+        <w:bidi w:val="0"/>
+        <w:spacing w:lineRule="auto" w:line="240" w:before="0" w:after="0"/>
+        <w:jc w:val="start"/>
+        <w:rPr>
+          <w:rFonts w:ascii="Times New Roman" w:hAnsi="Times New Roman" w:eastAsia="Times New Roman" w:cs="Times New Roman"/>
+          <w:b/>
+          <w:bCs/>
+          <w:sz w:val="28"/>
+          <w:szCs w:val="28"/>
+          <w:u w:val="none"/>
+          <w:lang w:eastAsia="ru-RU"/>
+        </w:rPr>
+      </w:pPr>
+      <w:r>
+        <w:rPr>
+          <w:rFonts w:eastAsia="Times New Roman" w:cs="Times New Roman" w:ascii="Times New Roman" w:hAnsi="Times New Roman"/>
+          <w:b/>
+          <w:bCs/>
+          <w:sz w:val="28"/>
+          <w:szCs w:val="28"/>
+          <w:u w:val="none"/>
+          <w:lang w:eastAsia="ru-RU"/>
+        </w:rPr>
+        <w:t>Составленная диаграмма прецедентов:</w:t>
+      </w:r>
+    </w:p>
+    <w:p>
+      <w:pPr>
+        <w:pStyle w:val="Normal"/>
+        <w:widowControl w:val="false"/>
+        <w:bidi w:val="0"/>
+        <w:spacing w:lineRule="auto" w:line="240" w:before="0" w:after="0"/>
+        <w:jc w:val="start"/>
+        <w:rPr>
+          <w:rFonts w:ascii="Times New Roman" w:hAnsi="Times New Roman" w:eastAsia="Times New Roman" w:cs="Times New Roman"/>
+          <w:b w:val="false"/>
+          <w:bCs w:val="false"/>
+          <w:sz w:val="28"/>
+          <w:szCs w:val="28"/>
+          <w:u w:val="none"/>
+          <w:lang w:eastAsia="ru-RU"/>
+        </w:rPr>
+      </w:pPr>
+      <w:r>
+        <w:rPr>
+          <w:rFonts w:eastAsia="Times New Roman" w:cs="Times New Roman" w:ascii="Times New Roman" w:hAnsi="Times New Roman"/>
+          <w:b w:val="false"/>
+          <w:bCs w:val="false"/>
+          <w:sz w:val="28"/>
+          <w:szCs w:val="28"/>
+          <w:u w:val="none"/>
+          <w:lang w:eastAsia="ru-RU"/>
+        </w:rPr>
+      </w:r>
+    </w:p>
+    <w:p>
+      <w:pPr>
+        <w:pStyle w:val="Normal"/>
+        <w:widowControl w:val="false"/>
+        <w:bidi w:val="0"/>
+        <w:spacing w:lineRule="auto" w:line="240" w:before="0" w:after="0"/>
+        <w:jc w:val="start"/>
+        <w:rPr>
+          <w:rFonts w:ascii="Times New Roman" w:hAnsi="Times New Roman" w:eastAsia="Times New Roman" w:cs="Times New Roman"/>
+          <w:b w:val="false"/>
+          <w:bCs w:val="false"/>
+          <w:sz w:val="28"/>
+          <w:szCs w:val="28"/>
+          <w:u w:val="none"/>
           <w:lang w:eastAsia="ru-RU"/>
         </w:rPr>
       </w:pPr>
@@ -1064,7 +1073,7 @@
             <wp:positionV relativeFrom="paragraph">
               <wp:posOffset>635</wp:posOffset>
             </wp:positionV>
-            <wp:extent cx="6332220" cy="2740025"/>
+            <wp:extent cx="6332220" cy="6637020"/>
             <wp:effectExtent l="0" t="0" r="0" b="0"/>
             <wp:wrapSquare wrapText="largest"/>
             <wp:docPr id="1" name="Image1" descr="" title=""/>
@@ -1089,7 +1098,7 @@
                   <pic:spPr bwMode="auto">
                     <a:xfrm>
                       <a:off x="0" y="0"/>
-                      <a:ext cx="6332220" cy="2740025"/>
+                      <a:ext cx="6332220" cy="6637020"/>
                     </a:xfrm>
                     <a:prstGeom prst="rect">
                       <a:avLst/>
@@ -1104,56 +1113,99 @@
       <w:r>
         <w:rPr>
           <w:rFonts w:eastAsia="Times New Roman" w:cs="Times New Roman" w:ascii="Times New Roman" w:hAnsi="Times New Roman"/>
-          <w:b/>
-          <w:bCs/>
-          <w:sz w:val="28"/>
-          <w:szCs w:val="28"/>
+          <w:b w:val="false"/>
+          <w:bCs w:val="false"/>
+          <w:sz w:val="28"/>
+          <w:szCs w:val="28"/>
+          <w:u w:val="none"/>
           <w:lang w:eastAsia="ru-RU"/>
         </w:rPr>
         <w:br/>
-        <w:br/>
-        <w:br/>
-        <w:br/>
-        <w:br/>
-        <w:br/>
-        <w:br/>
-        <w:br/>
-        <w:br/>
-        <w:br/>
-        <w:br/>
-        <w:br/>
-        <w:br/>
-        <w:br/>
-        <w:br/>
-        <w:br/>
-        <w:br/>
-        <w:br/>
-        <w:br/>
-      </w:r>
-    </w:p>
-    <w:p>
-      <w:pPr>
-        <w:pStyle w:val="Normal"/>
-        <w:widowControl w:val="false"/>
-        <w:bidi w:val="0"/>
-        <w:spacing w:lineRule="auto" w:line="240" w:before="0" w:after="0"/>
-        <w:jc w:val="start"/>
-        <w:rPr>
-          <w:rFonts w:ascii="Times New Roman" w:hAnsi="Times New Roman" w:eastAsia="Times New Roman" w:cs="Times New Roman"/>
-          <w:b/>
-          <w:bCs/>
-          <w:sz w:val="28"/>
-          <w:szCs w:val="28"/>
-          <w:lang w:eastAsia="ru-RU"/>
-        </w:rPr>
-      </w:pPr>
-      <w:r>
-        <w:rPr>
-          <w:rFonts w:eastAsia="Times New Roman" w:cs="Times New Roman" w:ascii="Times New Roman" w:hAnsi="Times New Roman"/>
-          <w:b/>
-          <w:bCs/>
-          <w:sz w:val="28"/>
-          <w:szCs w:val="28"/>
+      </w:r>
+    </w:p>
+    <w:p>
+      <w:pPr>
+        <w:pStyle w:val="Normal"/>
+        <w:widowControl w:val="false"/>
+        <w:bidi w:val="0"/>
+        <w:spacing w:lineRule="auto" w:line="240" w:before="0" w:after="0"/>
+        <w:jc w:val="start"/>
+        <w:rPr>
+          <w:rFonts w:ascii="Times New Roman" w:hAnsi="Times New Roman" w:eastAsia="Times New Roman" w:cs="Times New Roman"/>
+          <w:b w:val="false"/>
+          <w:bCs w:val="false"/>
+          <w:sz w:val="28"/>
+          <w:szCs w:val="28"/>
+          <w:u w:val="none"/>
+          <w:lang w:eastAsia="ru-RU"/>
+        </w:rPr>
+      </w:pPr>
+      <w:r>
+        <w:rPr>
+          <w:rFonts w:eastAsia="Times New Roman" w:cs="Times New Roman" w:ascii="Times New Roman" w:hAnsi="Times New Roman"/>
+          <w:b w:val="false"/>
+          <w:bCs w:val="false"/>
+          <w:sz w:val="28"/>
+          <w:szCs w:val="28"/>
+          <w:u w:val="none"/>
+          <w:lang w:eastAsia="ru-RU"/>
+        </w:rPr>
+      </w:r>
+    </w:p>
+    <w:p>
+      <w:pPr>
+        <w:pStyle w:val="Normal"/>
+        <w:widowControl w:val="false"/>
+        <w:bidi w:val="0"/>
+        <w:spacing w:lineRule="auto" w:line="240" w:before="0" w:after="0"/>
+        <w:jc w:val="start"/>
+        <w:rPr>
+          <w:rFonts w:ascii="Times New Roman" w:hAnsi="Times New Roman" w:eastAsia="Times New Roman" w:cs="Times New Roman"/>
+          <w:b w:val="false"/>
+          <w:bCs w:val="false"/>
+          <w:sz w:val="28"/>
+          <w:szCs w:val="28"/>
+          <w:u w:val="none"/>
+          <w:lang w:eastAsia="ru-RU"/>
+        </w:rPr>
+      </w:pPr>
+      <w:r>
+        <w:rPr>
+          <w:rFonts w:eastAsia="Times New Roman" w:cs="Times New Roman" w:ascii="Times New Roman" w:hAnsi="Times New Roman"/>
+          <w:b w:val="false"/>
+          <w:bCs w:val="false"/>
+          <w:sz w:val="28"/>
+          <w:szCs w:val="28"/>
+          <w:u w:val="none"/>
+          <w:lang w:eastAsia="ru-RU"/>
+        </w:rPr>
+      </w:r>
+    </w:p>
+    <w:p>
+      <w:pPr>
+        <w:pStyle w:val="Normal"/>
+        <w:widowControl w:val="false"/>
+        <w:bidi w:val="0"/>
+        <w:spacing w:lineRule="auto" w:line="240" w:before="0" w:after="0"/>
+        <w:jc w:val="start"/>
+        <w:rPr>
+          <w:rFonts w:ascii="Times New Roman" w:hAnsi="Times New Roman" w:eastAsia="Times New Roman" w:cs="Times New Roman"/>
+          <w:b/>
+          <w:bCs/>
+          <w:sz w:val="28"/>
+          <w:szCs w:val="28"/>
+          <w:u w:val="none"/>
+          <w:lang w:eastAsia="ru-RU"/>
+        </w:rPr>
+      </w:pPr>
+      <w:r>
+        <w:rPr>
+          <w:rFonts w:eastAsia="Times New Roman" w:cs="Times New Roman" w:ascii="Times New Roman" w:hAnsi="Times New Roman"/>
+          <w:b/>
+          <w:bCs/>
+          <w:sz w:val="28"/>
+          <w:szCs w:val="28"/>
+          <w:u w:val="none"/>
           <w:lang w:eastAsia="ru-RU"/>
         </w:rPr>
         <w:t>Составленная диаграмма классов:</w:t>
@@ -1172,28 +1224,30 @@
           <w:bCs/>
           <w:sz w:val="28"/>
           <w:szCs w:val="28"/>
-          <w:lang w:eastAsia="ru-RU"/>
-        </w:rPr>
-      </w:pPr>
-      <w:r>
-        <w:rPr>
-          <w:rFonts w:eastAsia="Times New Roman" w:cs="Times New Roman" w:ascii="Times New Roman" w:hAnsi="Times New Roman"/>
-          <w:b/>
-          <w:bCs/>
-          <w:sz w:val="28"/>
-          <w:szCs w:val="28"/>
+          <w:u w:val="none"/>
+          <w:lang w:eastAsia="ru-RU"/>
+        </w:rPr>
+      </w:pPr>
+      <w:r>
+        <w:rPr>
+          <w:rFonts w:eastAsia="Times New Roman" w:cs="Times New Roman" w:ascii="Times New Roman" w:hAnsi="Times New Roman"/>
+          <w:b/>
+          <w:bCs/>
+          <w:sz w:val="28"/>
+          <w:szCs w:val="28"/>
+          <w:u w:val="none"/>
           <w:lang w:eastAsia="ru-RU"/>
         </w:rPr>
         <w:drawing>
           <wp:anchor behindDoc="0" distT="0" distB="0" distL="0" distR="0" simplePos="0" locked="0" layoutInCell="0" allowOverlap="1" relativeHeight="3">
             <wp:simplePos x="0" y="0"/>
             <wp:positionH relativeFrom="column">
-              <wp:align>center</wp:align>
+              <wp:posOffset>-2540</wp:posOffset>
             </wp:positionH>
             <wp:positionV relativeFrom="paragraph">
-              <wp:posOffset>635</wp:posOffset>
+              <wp:posOffset>108585</wp:posOffset>
             </wp:positionV>
-            <wp:extent cx="6332220" cy="4022725"/>
+            <wp:extent cx="5724525" cy="2971800"/>
             <wp:effectExtent l="0" t="0" r="0" b="0"/>
             <wp:wrapSquare wrapText="largest"/>
             <wp:docPr id="2" name="Image2" descr="" title=""/>
@@ -1218,7 +1272,7 @@
                   <pic:spPr bwMode="auto">
                     <a:xfrm>
                       <a:off x="0" y="0"/>
-                      <a:ext cx="6332220" cy="4022725"/>
+                      <a:ext cx="5724525" cy="2971800"/>
                     </a:xfrm>
                     <a:prstGeom prst="rect">
                       <a:avLst/>
@@ -1229,6 +1283,1908 @@
             </a:graphic>
           </wp:anchor>
         </w:drawing>
+      </w:r>
+    </w:p>
+    <w:p>
+      <w:pPr>
+        <w:pStyle w:val="Normal"/>
+        <w:widowControl w:val="false"/>
+        <w:bidi w:val="0"/>
+        <w:spacing w:lineRule="auto" w:line="240" w:before="0" w:after="0"/>
+        <w:jc w:val="start"/>
+        <w:rPr>
+          <w:rFonts w:ascii="Times New Roman" w:hAnsi="Times New Roman" w:eastAsia="Times New Roman" w:cs="Times New Roman"/>
+          <w:b/>
+          <w:bCs/>
+          <w:sz w:val="28"/>
+          <w:szCs w:val="28"/>
+          <w:u w:val="none"/>
+          <w:lang w:eastAsia="ru-RU"/>
+        </w:rPr>
+      </w:pPr>
+      <w:r>
+        <w:rPr>
+          <w:rFonts w:eastAsia="Times New Roman" w:cs="Times New Roman" w:ascii="Times New Roman" w:hAnsi="Times New Roman"/>
+          <w:b/>
+          <w:bCs/>
+          <w:sz w:val="28"/>
+          <w:szCs w:val="28"/>
+          <w:u w:val="none"/>
+          <w:lang w:eastAsia="ru-RU"/>
+        </w:rPr>
+      </w:r>
+    </w:p>
+    <w:p>
+      <w:pPr>
+        <w:pStyle w:val="Normal"/>
+        <w:widowControl w:val="false"/>
+        <w:bidi w:val="0"/>
+        <w:spacing w:lineRule="auto" w:line="240" w:before="0" w:after="0"/>
+        <w:jc w:val="start"/>
+        <w:rPr>
+          <w:rFonts w:ascii="Times New Roman" w:hAnsi="Times New Roman" w:eastAsia="Times New Roman" w:cs="Times New Roman"/>
+          <w:b/>
+          <w:bCs/>
+          <w:sz w:val="28"/>
+          <w:szCs w:val="28"/>
+          <w:u w:val="none"/>
+          <w:lang w:eastAsia="ru-RU"/>
+        </w:rPr>
+      </w:pPr>
+      <w:r>
+        <w:rPr>
+          <w:rFonts w:eastAsia="Times New Roman" w:cs="Times New Roman" w:ascii="Times New Roman" w:hAnsi="Times New Roman"/>
+          <w:b/>
+          <w:bCs/>
+          <w:sz w:val="28"/>
+          <w:szCs w:val="28"/>
+          <w:u w:val="none"/>
+          <w:lang w:eastAsia="ru-RU"/>
+        </w:rPr>
+      </w:r>
+    </w:p>
+    <w:p>
+      <w:pPr>
+        <w:pStyle w:val="Normal"/>
+        <w:widowControl w:val="false"/>
+        <w:bidi w:val="0"/>
+        <w:spacing w:lineRule="auto" w:line="240" w:before="0" w:after="0"/>
+        <w:jc w:val="start"/>
+        <w:rPr>
+          <w:rFonts w:ascii="Times New Roman" w:hAnsi="Times New Roman" w:eastAsia="Times New Roman" w:cs="Times New Roman"/>
+          <w:b/>
+          <w:bCs/>
+          <w:sz w:val="28"/>
+          <w:szCs w:val="28"/>
+          <w:u w:val="none"/>
+          <w:lang w:eastAsia="ru-RU"/>
+        </w:rPr>
+      </w:pPr>
+      <w:r>
+        <w:rPr>
+          <w:rFonts w:eastAsia="Times New Roman" w:cs="Times New Roman" w:ascii="Times New Roman" w:hAnsi="Times New Roman"/>
+          <w:b/>
+          <w:bCs/>
+          <w:sz w:val="28"/>
+          <w:szCs w:val="28"/>
+          <w:u w:val="none"/>
+          <w:lang w:eastAsia="ru-RU"/>
+        </w:rPr>
+      </w:r>
+    </w:p>
+    <w:p>
+      <w:pPr>
+        <w:pStyle w:val="Normal"/>
+        <w:widowControl w:val="false"/>
+        <w:bidi w:val="0"/>
+        <w:spacing w:lineRule="auto" w:line="240" w:before="0" w:after="0"/>
+        <w:jc w:val="start"/>
+        <w:rPr>
+          <w:rFonts w:ascii="Times New Roman" w:hAnsi="Times New Roman" w:eastAsia="Times New Roman" w:cs="Times New Roman"/>
+          <w:b/>
+          <w:bCs/>
+          <w:sz w:val="28"/>
+          <w:szCs w:val="28"/>
+          <w:u w:val="none"/>
+          <w:lang w:eastAsia="ru-RU"/>
+        </w:rPr>
+      </w:pPr>
+      <w:r>
+        <w:rPr>
+          <w:rFonts w:eastAsia="Times New Roman" w:cs="Times New Roman" w:ascii="Times New Roman" w:hAnsi="Times New Roman"/>
+          <w:b/>
+          <w:bCs/>
+          <w:sz w:val="28"/>
+          <w:szCs w:val="28"/>
+          <w:u w:val="none"/>
+          <w:lang w:eastAsia="ru-RU"/>
+        </w:rPr>
+      </w:r>
+    </w:p>
+    <w:p>
+      <w:pPr>
+        <w:pStyle w:val="Normal"/>
+        <w:widowControl w:val="false"/>
+        <w:bidi w:val="0"/>
+        <w:spacing w:lineRule="auto" w:line="240" w:before="0" w:after="0"/>
+        <w:jc w:val="start"/>
+        <w:rPr>
+          <w:rFonts w:ascii="Times New Roman" w:hAnsi="Times New Roman" w:eastAsia="Times New Roman" w:cs="Times New Roman"/>
+          <w:b/>
+          <w:bCs/>
+          <w:sz w:val="28"/>
+          <w:szCs w:val="28"/>
+          <w:u w:val="none"/>
+          <w:lang w:eastAsia="ru-RU"/>
+        </w:rPr>
+      </w:pPr>
+      <w:r>
+        <w:rPr>
+          <w:rFonts w:eastAsia="Times New Roman" w:cs="Times New Roman" w:ascii="Times New Roman" w:hAnsi="Times New Roman"/>
+          <w:b/>
+          <w:bCs/>
+          <w:sz w:val="28"/>
+          <w:szCs w:val="28"/>
+          <w:u w:val="none"/>
+          <w:lang w:eastAsia="ru-RU"/>
+        </w:rPr>
+      </w:r>
+    </w:p>
+    <w:p>
+      <w:pPr>
+        <w:pStyle w:val="Normal"/>
+        <w:widowControl w:val="false"/>
+        <w:bidi w:val="0"/>
+        <w:spacing w:lineRule="auto" w:line="240" w:before="0" w:after="0"/>
+        <w:jc w:val="start"/>
+        <w:rPr>
+          <w:rFonts w:ascii="Times New Roman" w:hAnsi="Times New Roman" w:eastAsia="Times New Roman" w:cs="Times New Roman"/>
+          <w:b/>
+          <w:bCs/>
+          <w:sz w:val="28"/>
+          <w:szCs w:val="28"/>
+          <w:u w:val="none"/>
+          <w:lang w:eastAsia="ru-RU"/>
+        </w:rPr>
+      </w:pPr>
+      <w:r>
+        <w:rPr>
+          <w:rFonts w:eastAsia="Times New Roman" w:cs="Times New Roman" w:ascii="Times New Roman" w:hAnsi="Times New Roman"/>
+          <w:b/>
+          <w:bCs/>
+          <w:sz w:val="28"/>
+          <w:szCs w:val="28"/>
+          <w:u w:val="none"/>
+          <w:lang w:eastAsia="ru-RU"/>
+        </w:rPr>
+      </w:r>
+    </w:p>
+    <w:p>
+      <w:pPr>
+        <w:pStyle w:val="Normal"/>
+        <w:widowControl w:val="false"/>
+        <w:bidi w:val="0"/>
+        <w:spacing w:lineRule="auto" w:line="240" w:before="0" w:after="0"/>
+        <w:jc w:val="start"/>
+        <w:rPr>
+          <w:rFonts w:ascii="Times New Roman" w:hAnsi="Times New Roman" w:eastAsia="Times New Roman" w:cs="Times New Roman"/>
+          <w:b/>
+          <w:bCs/>
+          <w:sz w:val="28"/>
+          <w:szCs w:val="28"/>
+          <w:u w:val="none"/>
+          <w:lang w:eastAsia="ru-RU"/>
+        </w:rPr>
+      </w:pPr>
+      <w:r>
+        <w:rPr>
+          <w:rFonts w:eastAsia="Times New Roman" w:cs="Times New Roman" w:ascii="Times New Roman" w:hAnsi="Times New Roman"/>
+          <w:b/>
+          <w:bCs/>
+          <w:sz w:val="28"/>
+          <w:szCs w:val="28"/>
+          <w:u w:val="none"/>
+          <w:lang w:eastAsia="ru-RU"/>
+        </w:rPr>
+      </w:r>
+    </w:p>
+    <w:p>
+      <w:pPr>
+        <w:pStyle w:val="Normal"/>
+        <w:widowControl w:val="false"/>
+        <w:bidi w:val="0"/>
+        <w:spacing w:lineRule="auto" w:line="240" w:before="0" w:after="0"/>
+        <w:jc w:val="start"/>
+        <w:rPr>
+          <w:rFonts w:ascii="Times New Roman" w:hAnsi="Times New Roman" w:eastAsia="Times New Roman" w:cs="Times New Roman"/>
+          <w:b/>
+          <w:bCs/>
+          <w:sz w:val="28"/>
+          <w:szCs w:val="28"/>
+          <w:u w:val="none"/>
+          <w:lang w:eastAsia="ru-RU"/>
+        </w:rPr>
+      </w:pPr>
+      <w:r>
+        <w:rPr>
+          <w:rFonts w:eastAsia="Times New Roman" w:cs="Times New Roman" w:ascii="Times New Roman" w:hAnsi="Times New Roman"/>
+          <w:b/>
+          <w:bCs/>
+          <w:sz w:val="28"/>
+          <w:szCs w:val="28"/>
+          <w:u w:val="none"/>
+          <w:lang w:eastAsia="ru-RU"/>
+        </w:rPr>
+      </w:r>
+    </w:p>
+    <w:p>
+      <w:pPr>
+        <w:pStyle w:val="Normal"/>
+        <w:widowControl w:val="false"/>
+        <w:bidi w:val="0"/>
+        <w:spacing w:lineRule="auto" w:line="240" w:before="0" w:after="0"/>
+        <w:jc w:val="start"/>
+        <w:rPr>
+          <w:rFonts w:ascii="Times New Roman" w:hAnsi="Times New Roman" w:eastAsia="Times New Roman" w:cs="Times New Roman"/>
+          <w:b/>
+          <w:bCs/>
+          <w:sz w:val="28"/>
+          <w:szCs w:val="28"/>
+          <w:u w:val="none"/>
+          <w:lang w:eastAsia="ru-RU"/>
+        </w:rPr>
+      </w:pPr>
+      <w:r>
+        <w:rPr>
+          <w:rFonts w:eastAsia="Times New Roman" w:cs="Times New Roman" w:ascii="Times New Roman" w:hAnsi="Times New Roman"/>
+          <w:b/>
+          <w:bCs/>
+          <w:sz w:val="28"/>
+          <w:szCs w:val="28"/>
+          <w:u w:val="none"/>
+          <w:lang w:eastAsia="ru-RU"/>
+        </w:rPr>
+      </w:r>
+    </w:p>
+    <w:p>
+      <w:pPr>
+        <w:pStyle w:val="Normal"/>
+        <w:widowControl w:val="false"/>
+        <w:bidi w:val="0"/>
+        <w:spacing w:lineRule="auto" w:line="240" w:before="0" w:after="0"/>
+        <w:jc w:val="start"/>
+        <w:rPr>
+          <w:rFonts w:ascii="Times New Roman" w:hAnsi="Times New Roman" w:eastAsia="Times New Roman" w:cs="Times New Roman"/>
+          <w:b/>
+          <w:bCs/>
+          <w:sz w:val="28"/>
+          <w:szCs w:val="28"/>
+          <w:u w:val="none"/>
+          <w:lang w:eastAsia="ru-RU"/>
+        </w:rPr>
+      </w:pPr>
+      <w:r>
+        <w:rPr>
+          <w:rFonts w:eastAsia="Times New Roman" w:cs="Times New Roman" w:ascii="Times New Roman" w:hAnsi="Times New Roman"/>
+          <w:b/>
+          <w:bCs/>
+          <w:sz w:val="28"/>
+          <w:szCs w:val="28"/>
+          <w:u w:val="none"/>
+          <w:lang w:eastAsia="ru-RU"/>
+        </w:rPr>
+      </w:r>
+    </w:p>
+    <w:p>
+      <w:pPr>
+        <w:pStyle w:val="Normal"/>
+        <w:widowControl w:val="false"/>
+        <w:bidi w:val="0"/>
+        <w:spacing w:lineRule="auto" w:line="240" w:before="0" w:after="0"/>
+        <w:jc w:val="start"/>
+        <w:rPr>
+          <w:rFonts w:ascii="Times New Roman" w:hAnsi="Times New Roman" w:eastAsia="Times New Roman" w:cs="Times New Roman"/>
+          <w:b/>
+          <w:bCs/>
+          <w:sz w:val="28"/>
+          <w:szCs w:val="28"/>
+          <w:u w:val="none"/>
+          <w:lang w:eastAsia="ru-RU"/>
+        </w:rPr>
+      </w:pPr>
+      <w:r>
+        <w:rPr>
+          <w:rFonts w:eastAsia="Times New Roman" w:cs="Times New Roman" w:ascii="Times New Roman" w:hAnsi="Times New Roman"/>
+          <w:b/>
+          <w:bCs/>
+          <w:sz w:val="28"/>
+          <w:szCs w:val="28"/>
+          <w:u w:val="none"/>
+          <w:lang w:eastAsia="ru-RU"/>
+        </w:rPr>
+      </w:r>
+    </w:p>
+    <w:p>
+      <w:pPr>
+        <w:pStyle w:val="Normal"/>
+        <w:widowControl w:val="false"/>
+        <w:bidi w:val="0"/>
+        <w:spacing w:lineRule="auto" w:line="240" w:before="0" w:after="0"/>
+        <w:jc w:val="start"/>
+        <w:rPr>
+          <w:rFonts w:ascii="Times New Roman" w:hAnsi="Times New Roman" w:eastAsia="Times New Roman" w:cs="Times New Roman"/>
+          <w:b/>
+          <w:bCs/>
+          <w:sz w:val="28"/>
+          <w:szCs w:val="28"/>
+          <w:u w:val="none"/>
+          <w:lang w:eastAsia="ru-RU"/>
+        </w:rPr>
+      </w:pPr>
+      <w:r>
+        <w:rPr>
+          <w:rFonts w:eastAsia="Times New Roman" w:cs="Times New Roman" w:ascii="Times New Roman" w:hAnsi="Times New Roman"/>
+          <w:b/>
+          <w:bCs/>
+          <w:sz w:val="28"/>
+          <w:szCs w:val="28"/>
+          <w:u w:val="none"/>
+          <w:lang w:eastAsia="ru-RU"/>
+        </w:rPr>
+      </w:r>
+    </w:p>
+    <w:p>
+      <w:pPr>
+        <w:pStyle w:val="Normal"/>
+        <w:widowControl w:val="false"/>
+        <w:bidi w:val="0"/>
+        <w:spacing w:lineRule="auto" w:line="240" w:before="0" w:after="0"/>
+        <w:jc w:val="start"/>
+        <w:rPr>
+          <w:rFonts w:ascii="Times New Roman" w:hAnsi="Times New Roman" w:eastAsia="Times New Roman" w:cs="Times New Roman"/>
+          <w:b/>
+          <w:bCs/>
+          <w:sz w:val="28"/>
+          <w:szCs w:val="28"/>
+          <w:u w:val="none"/>
+          <w:lang w:eastAsia="ru-RU"/>
+        </w:rPr>
+      </w:pPr>
+      <w:r>
+        <w:rPr>
+          <w:rFonts w:eastAsia="Times New Roman" w:cs="Times New Roman" w:ascii="Times New Roman" w:hAnsi="Times New Roman"/>
+          <w:b/>
+          <w:bCs/>
+          <w:sz w:val="28"/>
+          <w:szCs w:val="28"/>
+          <w:u w:val="none"/>
+          <w:lang w:eastAsia="ru-RU"/>
+        </w:rPr>
+      </w:r>
+    </w:p>
+    <w:p>
+      <w:pPr>
+        <w:pStyle w:val="Normal"/>
+        <w:widowControl w:val="false"/>
+        <w:bidi w:val="0"/>
+        <w:spacing w:lineRule="auto" w:line="240" w:before="0" w:after="0"/>
+        <w:jc w:val="start"/>
+        <w:rPr>
+          <w:rFonts w:ascii="Times New Roman" w:hAnsi="Times New Roman" w:eastAsia="Times New Roman" w:cs="Times New Roman"/>
+          <w:b/>
+          <w:bCs/>
+          <w:sz w:val="28"/>
+          <w:szCs w:val="28"/>
+          <w:u w:val="none"/>
+          <w:lang w:eastAsia="ru-RU"/>
+        </w:rPr>
+      </w:pPr>
+      <w:r>
+        <w:rPr>
+          <w:rFonts w:eastAsia="Times New Roman" w:cs="Times New Roman" w:ascii="Times New Roman" w:hAnsi="Times New Roman"/>
+          <w:b/>
+          <w:bCs/>
+          <w:sz w:val="28"/>
+          <w:szCs w:val="28"/>
+          <w:u w:val="none"/>
+          <w:lang w:eastAsia="ru-RU"/>
+        </w:rPr>
+      </w:r>
+    </w:p>
+    <w:p>
+      <w:pPr>
+        <w:pStyle w:val="Normal"/>
+        <w:widowControl w:val="false"/>
+        <w:bidi w:val="0"/>
+        <w:spacing w:lineRule="auto" w:line="240" w:before="0" w:after="0"/>
+        <w:jc w:val="start"/>
+        <w:rPr>
+          <w:rFonts w:ascii="Times New Roman" w:hAnsi="Times New Roman" w:eastAsia="Times New Roman" w:cs="Times New Roman"/>
+          <w:b/>
+          <w:bCs/>
+          <w:sz w:val="28"/>
+          <w:szCs w:val="28"/>
+          <w:u w:val="none"/>
+          <w:lang w:eastAsia="ru-RU"/>
+        </w:rPr>
+      </w:pPr>
+      <w:r>
+        <w:rPr>
+          <w:rFonts w:eastAsia="Times New Roman" w:cs="Times New Roman" w:ascii="Times New Roman" w:hAnsi="Times New Roman"/>
+          <w:b/>
+          <w:bCs/>
+          <w:sz w:val="28"/>
+          <w:szCs w:val="28"/>
+          <w:u w:val="none"/>
+          <w:lang w:eastAsia="ru-RU"/>
+        </w:rPr>
+      </w:r>
+    </w:p>
+    <w:p>
+      <w:pPr>
+        <w:pStyle w:val="Normal"/>
+        <w:widowControl w:val="false"/>
+        <w:bidi w:val="0"/>
+        <w:spacing w:lineRule="auto" w:line="240" w:before="0" w:after="0"/>
+        <w:jc w:val="start"/>
+        <w:rPr>
+          <w:rFonts w:ascii="Times New Roman" w:hAnsi="Times New Roman" w:eastAsia="Times New Roman" w:cs="Times New Roman"/>
+          <w:b/>
+          <w:bCs/>
+          <w:sz w:val="28"/>
+          <w:szCs w:val="28"/>
+          <w:u w:val="none"/>
+          <w:lang w:eastAsia="ru-RU"/>
+        </w:rPr>
+      </w:pPr>
+      <w:r>
+        <w:rPr>
+          <w:rFonts w:eastAsia="Times New Roman" w:cs="Times New Roman" w:ascii="Times New Roman" w:hAnsi="Times New Roman"/>
+          <w:b/>
+          <w:bCs/>
+          <w:sz w:val="28"/>
+          <w:szCs w:val="28"/>
+          <w:u w:val="none"/>
+          <w:lang w:eastAsia="ru-RU"/>
+        </w:rPr>
+      </w:r>
+    </w:p>
+    <w:p>
+      <w:pPr>
+        <w:pStyle w:val="Normal"/>
+        <w:widowControl w:val="false"/>
+        <w:bidi w:val="0"/>
+        <w:spacing w:lineRule="auto" w:line="240" w:before="0" w:after="0"/>
+        <w:jc w:val="start"/>
+        <w:rPr>
+          <w:rFonts w:ascii="Times New Roman" w:hAnsi="Times New Roman" w:eastAsia="Times New Roman" w:cs="Times New Roman"/>
+          <w:b/>
+          <w:bCs/>
+          <w:sz w:val="28"/>
+          <w:szCs w:val="28"/>
+          <w:u w:val="none"/>
+          <w:lang w:eastAsia="ru-RU"/>
+        </w:rPr>
+      </w:pPr>
+      <w:r>
+        <w:rPr>
+          <w:rFonts w:eastAsia="Times New Roman" w:cs="Times New Roman" w:ascii="Times New Roman" w:hAnsi="Times New Roman"/>
+          <w:b/>
+          <w:bCs/>
+          <w:sz w:val="28"/>
+          <w:szCs w:val="28"/>
+          <w:u w:val="none"/>
+          <w:lang w:eastAsia="ru-RU"/>
+        </w:rPr>
+      </w:r>
+    </w:p>
+    <w:p>
+      <w:pPr>
+        <w:pStyle w:val="Normal"/>
+        <w:widowControl w:val="false"/>
+        <w:bidi w:val="0"/>
+        <w:spacing w:lineRule="auto" w:line="240" w:before="0" w:after="0"/>
+        <w:jc w:val="start"/>
+        <w:rPr>
+          <w:rFonts w:ascii="Times New Roman" w:hAnsi="Times New Roman" w:eastAsia="Times New Roman" w:cs="Times New Roman"/>
+          <w:b/>
+          <w:bCs/>
+          <w:sz w:val="28"/>
+          <w:szCs w:val="28"/>
+          <w:u w:val="none"/>
+          <w:lang w:eastAsia="ru-RU"/>
+        </w:rPr>
+      </w:pPr>
+      <w:r>
+        <w:rPr>
+          <w:rFonts w:eastAsia="Times New Roman" w:cs="Times New Roman" w:ascii="Times New Roman" w:hAnsi="Times New Roman"/>
+          <w:b/>
+          <w:bCs/>
+          <w:sz w:val="28"/>
+          <w:szCs w:val="28"/>
+          <w:u w:val="none"/>
+          <w:lang w:eastAsia="ru-RU"/>
+        </w:rPr>
+      </w:r>
+    </w:p>
+    <w:p>
+      <w:pPr>
+        <w:pStyle w:val="Normal"/>
+        <w:widowControl w:val="false"/>
+        <w:bidi w:val="0"/>
+        <w:spacing w:lineRule="auto" w:line="240" w:before="0" w:after="0"/>
+        <w:jc w:val="start"/>
+        <w:rPr>
+          <w:rFonts w:ascii="Times New Roman" w:hAnsi="Times New Roman" w:eastAsia="Times New Roman" w:cs="Times New Roman"/>
+          <w:b/>
+          <w:bCs/>
+          <w:sz w:val="28"/>
+          <w:szCs w:val="28"/>
+          <w:u w:val="none"/>
+          <w:lang w:eastAsia="ru-RU"/>
+        </w:rPr>
+      </w:pPr>
+      <w:r>
+        <w:rPr>
+          <w:rFonts w:eastAsia="Times New Roman" w:cs="Times New Roman" w:ascii="Times New Roman" w:hAnsi="Times New Roman"/>
+          <w:b/>
+          <w:bCs/>
+          <w:sz w:val="28"/>
+          <w:szCs w:val="28"/>
+          <w:u w:val="none"/>
+          <w:lang w:eastAsia="ru-RU"/>
+        </w:rPr>
+      </w:r>
+    </w:p>
+    <w:p>
+      <w:pPr>
+        <w:pStyle w:val="Normal"/>
+        <w:widowControl w:val="false"/>
+        <w:bidi w:val="0"/>
+        <w:spacing w:lineRule="auto" w:line="240" w:before="0" w:after="0"/>
+        <w:jc w:val="start"/>
+        <w:rPr>
+          <w:rFonts w:ascii="Times New Roman" w:hAnsi="Times New Roman" w:eastAsia="Times New Roman" w:cs="Times New Roman"/>
+          <w:b/>
+          <w:bCs/>
+          <w:sz w:val="28"/>
+          <w:szCs w:val="28"/>
+          <w:u w:val="none"/>
+          <w:lang w:eastAsia="ru-RU"/>
+        </w:rPr>
+      </w:pPr>
+      <w:r>
+        <w:rPr>
+          <w:rFonts w:eastAsia="Times New Roman" w:cs="Times New Roman" w:ascii="Times New Roman" w:hAnsi="Times New Roman"/>
+          <w:b/>
+          <w:bCs/>
+          <w:sz w:val="28"/>
+          <w:szCs w:val="28"/>
+          <w:u w:val="none"/>
+          <w:lang w:eastAsia="ru-RU"/>
+        </w:rPr>
+      </w:r>
+    </w:p>
+    <w:p>
+      <w:pPr>
+        <w:pStyle w:val="Normal"/>
+        <w:widowControl w:val="false"/>
+        <w:bidi w:val="0"/>
+        <w:spacing w:lineRule="auto" w:line="240" w:before="0" w:after="0"/>
+        <w:jc w:val="start"/>
+        <w:rPr>
+          <w:rFonts w:ascii="Times New Roman" w:hAnsi="Times New Roman" w:eastAsia="Times New Roman" w:cs="Times New Roman"/>
+          <w:b/>
+          <w:bCs/>
+          <w:sz w:val="28"/>
+          <w:szCs w:val="28"/>
+          <w:u w:val="none"/>
+          <w:lang w:eastAsia="ru-RU"/>
+        </w:rPr>
+      </w:pPr>
+      <w:r>
+        <w:rPr>
+          <w:rFonts w:eastAsia="Times New Roman" w:cs="Times New Roman" w:ascii="Times New Roman" w:hAnsi="Times New Roman"/>
+          <w:b/>
+          <w:bCs/>
+          <w:sz w:val="28"/>
+          <w:szCs w:val="28"/>
+          <w:u w:val="none"/>
+          <w:lang w:eastAsia="ru-RU"/>
+        </w:rPr>
+      </w:r>
+    </w:p>
+    <w:p>
+      <w:pPr>
+        <w:pStyle w:val="Normal"/>
+        <w:widowControl w:val="false"/>
+        <w:bidi w:val="0"/>
+        <w:spacing w:lineRule="auto" w:line="240" w:before="0" w:after="0"/>
+        <w:jc w:val="start"/>
+        <w:rPr>
+          <w:rFonts w:ascii="Times New Roman" w:hAnsi="Times New Roman" w:eastAsia="Times New Roman" w:cs="Times New Roman"/>
+          <w:b/>
+          <w:bCs/>
+          <w:sz w:val="28"/>
+          <w:szCs w:val="28"/>
+          <w:u w:val="none"/>
+          <w:lang w:eastAsia="ru-RU"/>
+        </w:rPr>
+      </w:pPr>
+      <w:r>
+        <w:rPr>
+          <w:rFonts w:eastAsia="Times New Roman" w:cs="Times New Roman" w:ascii="Times New Roman" w:hAnsi="Times New Roman"/>
+          <w:b/>
+          <w:bCs/>
+          <w:sz w:val="28"/>
+          <w:szCs w:val="28"/>
+          <w:u w:val="none"/>
+          <w:lang w:eastAsia="ru-RU"/>
+        </w:rPr>
+      </w:r>
+    </w:p>
+    <w:p>
+      <w:pPr>
+        <w:pStyle w:val="Normal"/>
+        <w:widowControl w:val="false"/>
+        <w:bidi w:val="0"/>
+        <w:spacing w:lineRule="auto" w:line="240" w:before="0" w:after="0"/>
+        <w:jc w:val="start"/>
+        <w:rPr>
+          <w:rFonts w:ascii="Times New Roman" w:hAnsi="Times New Roman" w:eastAsia="Times New Roman" w:cs="Times New Roman"/>
+          <w:b/>
+          <w:bCs/>
+          <w:sz w:val="28"/>
+          <w:szCs w:val="28"/>
+          <w:u w:val="none"/>
+          <w:lang w:eastAsia="ru-RU"/>
+        </w:rPr>
+      </w:pPr>
+      <w:r>
+        <w:rPr>
+          <w:rFonts w:eastAsia="Times New Roman" w:cs="Times New Roman" w:ascii="Times New Roman" w:hAnsi="Times New Roman"/>
+          <w:b/>
+          <w:bCs/>
+          <w:sz w:val="28"/>
+          <w:szCs w:val="28"/>
+          <w:u w:val="none"/>
+          <w:lang w:eastAsia="ru-RU"/>
+        </w:rPr>
+      </w:r>
+    </w:p>
+    <w:p>
+      <w:pPr>
+        <w:pStyle w:val="Normal"/>
+        <w:widowControl w:val="false"/>
+        <w:bidi w:val="0"/>
+        <w:spacing w:lineRule="auto" w:line="240" w:before="0" w:after="0"/>
+        <w:jc w:val="start"/>
+        <w:rPr>
+          <w:rFonts w:ascii="Times New Roman" w:hAnsi="Times New Roman" w:eastAsia="Times New Roman" w:cs="Times New Roman"/>
+          <w:b/>
+          <w:bCs/>
+          <w:sz w:val="28"/>
+          <w:szCs w:val="28"/>
+          <w:u w:val="none"/>
+          <w:lang w:eastAsia="ru-RU"/>
+        </w:rPr>
+      </w:pPr>
+      <w:r>
+        <w:rPr>
+          <w:rFonts w:eastAsia="Times New Roman" w:cs="Times New Roman" w:ascii="Times New Roman" w:hAnsi="Times New Roman"/>
+          <w:b/>
+          <w:bCs/>
+          <w:sz w:val="28"/>
+          <w:szCs w:val="28"/>
+          <w:u w:val="none"/>
+          <w:lang w:eastAsia="ru-RU"/>
+        </w:rPr>
+      </w:r>
+    </w:p>
+    <w:p>
+      <w:pPr>
+        <w:pStyle w:val="Normal"/>
+        <w:widowControl w:val="false"/>
+        <w:bidi w:val="0"/>
+        <w:spacing w:lineRule="auto" w:line="240" w:before="0" w:after="0"/>
+        <w:jc w:val="start"/>
+        <w:rPr>
+          <w:rFonts w:ascii="Times New Roman" w:hAnsi="Times New Roman" w:eastAsia="Times New Roman" w:cs="Times New Roman"/>
+          <w:b/>
+          <w:bCs/>
+          <w:sz w:val="28"/>
+          <w:szCs w:val="28"/>
+          <w:u w:val="none"/>
+          <w:lang w:eastAsia="ru-RU"/>
+        </w:rPr>
+      </w:pPr>
+      <w:r>
+        <w:rPr>
+          <w:rFonts w:eastAsia="Times New Roman" w:cs="Times New Roman" w:ascii="Times New Roman" w:hAnsi="Times New Roman"/>
+          <w:b/>
+          <w:bCs/>
+          <w:sz w:val="28"/>
+          <w:szCs w:val="28"/>
+          <w:u w:val="none"/>
+          <w:lang w:eastAsia="ru-RU"/>
+        </w:rPr>
+      </w:r>
+    </w:p>
+    <w:p>
+      <w:pPr>
+        <w:pStyle w:val="Normal"/>
+        <w:widowControl w:val="false"/>
+        <w:bidi w:val="0"/>
+        <w:spacing w:lineRule="auto" w:line="240" w:before="0" w:after="0"/>
+        <w:jc w:val="start"/>
+        <w:rPr>
+          <w:rFonts w:ascii="Times New Roman" w:hAnsi="Times New Roman" w:eastAsia="Times New Roman" w:cs="Times New Roman"/>
+          <w:b/>
+          <w:bCs/>
+          <w:sz w:val="28"/>
+          <w:szCs w:val="28"/>
+          <w:u w:val="none"/>
+          <w:lang w:eastAsia="ru-RU"/>
+        </w:rPr>
+      </w:pPr>
+      <w:r>
+        <w:rPr>
+          <w:rFonts w:eastAsia="Times New Roman" w:cs="Times New Roman" w:ascii="Times New Roman" w:hAnsi="Times New Roman"/>
+          <w:b/>
+          <w:bCs/>
+          <w:sz w:val="28"/>
+          <w:szCs w:val="28"/>
+          <w:u w:val="none"/>
+          <w:lang w:eastAsia="ru-RU"/>
+        </w:rPr>
+      </w:r>
+    </w:p>
+    <w:p>
+      <w:pPr>
+        <w:pStyle w:val="Normal"/>
+        <w:widowControl w:val="false"/>
+        <w:bidi w:val="0"/>
+        <w:spacing w:lineRule="auto" w:line="240" w:before="0" w:after="0"/>
+        <w:jc w:val="start"/>
+        <w:rPr>
+          <w:rFonts w:ascii="Times New Roman" w:hAnsi="Times New Roman" w:eastAsia="Times New Roman" w:cs="Times New Roman"/>
+          <w:b/>
+          <w:bCs/>
+          <w:sz w:val="28"/>
+          <w:szCs w:val="28"/>
+          <w:u w:val="none"/>
+          <w:lang w:eastAsia="ru-RU"/>
+        </w:rPr>
+      </w:pPr>
+      <w:r>
+        <w:rPr>
+          <w:rFonts w:eastAsia="Times New Roman" w:cs="Times New Roman" w:ascii="Times New Roman" w:hAnsi="Times New Roman"/>
+          <w:b/>
+          <w:bCs/>
+          <w:sz w:val="28"/>
+          <w:szCs w:val="28"/>
+          <w:u w:val="none"/>
+          <w:lang w:eastAsia="ru-RU"/>
+        </w:rPr>
+      </w:r>
+    </w:p>
+    <w:p>
+      <w:pPr>
+        <w:pStyle w:val="Normal"/>
+        <w:widowControl w:val="false"/>
+        <w:bidi w:val="0"/>
+        <w:spacing w:lineRule="auto" w:line="240" w:before="0" w:after="0"/>
+        <w:jc w:val="start"/>
+        <w:rPr>
+          <w:rFonts w:ascii="Times New Roman" w:hAnsi="Times New Roman" w:eastAsia="Times New Roman" w:cs="Times New Roman"/>
+          <w:b/>
+          <w:bCs/>
+          <w:sz w:val="28"/>
+          <w:szCs w:val="28"/>
+          <w:u w:val="none"/>
+          <w:lang w:eastAsia="ru-RU"/>
+        </w:rPr>
+      </w:pPr>
+      <w:r>
+        <w:rPr>
+          <w:rFonts w:eastAsia="Times New Roman" w:cs="Times New Roman" w:ascii="Times New Roman" w:hAnsi="Times New Roman"/>
+          <w:b/>
+          <w:bCs/>
+          <w:sz w:val="28"/>
+          <w:szCs w:val="28"/>
+          <w:u w:val="none"/>
+          <w:lang w:eastAsia="ru-RU"/>
+        </w:rPr>
+      </w:r>
+    </w:p>
+    <w:p>
+      <w:pPr>
+        <w:pStyle w:val="Normal"/>
+        <w:widowControl w:val="false"/>
+        <w:bidi w:val="0"/>
+        <w:spacing w:lineRule="auto" w:line="240" w:before="0" w:after="0"/>
+        <w:jc w:val="start"/>
+        <w:rPr>
+          <w:rFonts w:ascii="Times New Roman" w:hAnsi="Times New Roman" w:eastAsia="Times New Roman" w:cs="Times New Roman"/>
+          <w:b/>
+          <w:bCs/>
+          <w:sz w:val="28"/>
+          <w:szCs w:val="28"/>
+          <w:u w:val="none"/>
+          <w:lang w:eastAsia="ru-RU"/>
+        </w:rPr>
+      </w:pPr>
+      <w:r>
+        <w:rPr>
+          <w:rFonts w:eastAsia="Times New Roman" w:cs="Times New Roman" w:ascii="Times New Roman" w:hAnsi="Times New Roman"/>
+          <w:b/>
+          <w:bCs/>
+          <w:sz w:val="28"/>
+          <w:szCs w:val="28"/>
+          <w:u w:val="none"/>
+          <w:lang w:eastAsia="ru-RU"/>
+        </w:rPr>
+      </w:r>
+    </w:p>
+    <w:p>
+      <w:pPr>
+        <w:pStyle w:val="Normal"/>
+        <w:widowControl w:val="false"/>
+        <w:bidi w:val="0"/>
+        <w:spacing w:lineRule="auto" w:line="240" w:before="0" w:after="0"/>
+        <w:jc w:val="start"/>
+        <w:rPr>
+          <w:rFonts w:ascii="Times New Roman" w:hAnsi="Times New Roman" w:eastAsia="Times New Roman" w:cs="Times New Roman"/>
+          <w:b/>
+          <w:bCs/>
+          <w:sz w:val="28"/>
+          <w:szCs w:val="28"/>
+          <w:u w:val="none"/>
+          <w:lang w:eastAsia="ru-RU"/>
+        </w:rPr>
+      </w:pPr>
+      <w:r>
+        <w:rPr>
+          <w:rFonts w:eastAsia="Times New Roman" w:cs="Times New Roman" w:ascii="Times New Roman" w:hAnsi="Times New Roman"/>
+          <w:b/>
+          <w:bCs/>
+          <w:sz w:val="28"/>
+          <w:szCs w:val="28"/>
+          <w:u w:val="none"/>
+          <w:lang w:eastAsia="ru-RU"/>
+        </w:rPr>
+      </w:r>
+    </w:p>
+    <w:p>
+      <w:pPr>
+        <w:pStyle w:val="Normal"/>
+        <w:widowControl w:val="false"/>
+        <w:bidi w:val="0"/>
+        <w:spacing w:lineRule="auto" w:line="240" w:before="0" w:after="0"/>
+        <w:jc w:val="start"/>
+        <w:rPr>
+          <w:rFonts w:ascii="Times New Roman" w:hAnsi="Times New Roman" w:eastAsia="Times New Roman" w:cs="Times New Roman"/>
+          <w:b/>
+          <w:bCs/>
+          <w:sz w:val="28"/>
+          <w:szCs w:val="28"/>
+          <w:u w:val="none"/>
+          <w:lang w:eastAsia="ru-RU"/>
+        </w:rPr>
+      </w:pPr>
+      <w:r>
+        <w:rPr>
+          <w:rFonts w:eastAsia="Times New Roman" w:cs="Times New Roman" w:ascii="Times New Roman" w:hAnsi="Times New Roman"/>
+          <w:b/>
+          <w:bCs/>
+          <w:sz w:val="28"/>
+          <w:szCs w:val="28"/>
+          <w:u w:val="none"/>
+          <w:lang w:eastAsia="ru-RU"/>
+        </w:rPr>
+      </w:r>
+    </w:p>
+    <w:p>
+      <w:pPr>
+        <w:pStyle w:val="Normal"/>
+        <w:widowControl w:val="false"/>
+        <w:bidi w:val="0"/>
+        <w:spacing w:lineRule="auto" w:line="240" w:before="0" w:after="0"/>
+        <w:jc w:val="start"/>
+        <w:rPr>
+          <w:rFonts w:ascii="Times New Roman" w:hAnsi="Times New Roman" w:eastAsia="Times New Roman" w:cs="Times New Roman"/>
+          <w:b/>
+          <w:bCs/>
+          <w:sz w:val="28"/>
+          <w:szCs w:val="28"/>
+          <w:u w:val="none"/>
+          <w:lang w:eastAsia="ru-RU"/>
+        </w:rPr>
+      </w:pPr>
+      <w:r>
+        <w:rPr>
+          <w:rFonts w:eastAsia="Times New Roman" w:cs="Times New Roman" w:ascii="Times New Roman" w:hAnsi="Times New Roman"/>
+          <w:b/>
+          <w:bCs/>
+          <w:sz w:val="28"/>
+          <w:szCs w:val="28"/>
+          <w:u w:val="none"/>
+          <w:lang w:eastAsia="ru-RU"/>
+        </w:rPr>
+      </w:r>
+    </w:p>
+    <w:p>
+      <w:pPr>
+        <w:pStyle w:val="Normal"/>
+        <w:widowControl w:val="false"/>
+        <w:bidi w:val="0"/>
+        <w:spacing w:lineRule="auto" w:line="240" w:before="0" w:after="0"/>
+        <w:jc w:val="start"/>
+        <w:rPr>
+          <w:rFonts w:ascii="Times New Roman" w:hAnsi="Times New Roman" w:eastAsia="Times New Roman" w:cs="Times New Roman"/>
+          <w:b/>
+          <w:bCs/>
+          <w:sz w:val="28"/>
+          <w:szCs w:val="28"/>
+          <w:u w:val="none"/>
+          <w:lang w:eastAsia="ru-RU"/>
+        </w:rPr>
+      </w:pPr>
+      <w:r>
+        <w:rPr>
+          <w:rFonts w:eastAsia="Times New Roman" w:cs="Times New Roman" w:ascii="Times New Roman" w:hAnsi="Times New Roman"/>
+          <w:b/>
+          <w:bCs/>
+          <w:sz w:val="28"/>
+          <w:szCs w:val="28"/>
+          <w:u w:val="none"/>
+          <w:lang w:eastAsia="ru-RU"/>
+        </w:rPr>
+      </w:r>
+    </w:p>
+    <w:p>
+      <w:pPr>
+        <w:pStyle w:val="Normal"/>
+        <w:widowControl w:val="false"/>
+        <w:bidi w:val="0"/>
+        <w:spacing w:lineRule="auto" w:line="240" w:before="0" w:after="0"/>
+        <w:jc w:val="start"/>
+        <w:rPr>
+          <w:rFonts w:ascii="Times New Roman" w:hAnsi="Times New Roman" w:eastAsia="Times New Roman" w:cs="Times New Roman"/>
+          <w:b/>
+          <w:bCs/>
+          <w:sz w:val="28"/>
+          <w:szCs w:val="28"/>
+          <w:u w:val="none"/>
+          <w:lang w:eastAsia="ru-RU"/>
+        </w:rPr>
+      </w:pPr>
+      <w:r>
+        <w:rPr>
+          <w:rFonts w:eastAsia="Times New Roman" w:cs="Times New Roman" w:ascii="Times New Roman" w:hAnsi="Times New Roman"/>
+          <w:b/>
+          <w:bCs/>
+          <w:sz w:val="28"/>
+          <w:szCs w:val="28"/>
+          <w:u w:val="none"/>
+          <w:lang w:eastAsia="ru-RU"/>
+        </w:rPr>
+        <w:t>Составленная диаграмма активностей:</w:t>
+      </w:r>
+    </w:p>
+    <w:p>
+      <w:pPr>
+        <w:pStyle w:val="Normal"/>
+        <w:widowControl w:val="false"/>
+        <w:bidi w:val="0"/>
+        <w:spacing w:lineRule="auto" w:line="240" w:before="0" w:after="0"/>
+        <w:jc w:val="start"/>
+        <w:rPr>
+          <w:rFonts w:ascii="Times New Roman" w:hAnsi="Times New Roman" w:eastAsia="Times New Roman" w:cs="Times New Roman"/>
+          <w:b/>
+          <w:bCs/>
+          <w:sz w:val="28"/>
+          <w:szCs w:val="28"/>
+          <w:u w:val="none"/>
+          <w:lang w:eastAsia="ru-RU"/>
+        </w:rPr>
+      </w:pPr>
+      <w:r>
+        <w:rPr>
+          <w:rFonts w:eastAsia="Times New Roman" w:cs="Times New Roman" w:ascii="Times New Roman" w:hAnsi="Times New Roman"/>
+          <w:b/>
+          <w:bCs/>
+          <w:sz w:val="28"/>
+          <w:szCs w:val="28"/>
+          <w:u w:val="none"/>
+          <w:lang w:eastAsia="ru-RU"/>
+        </w:rPr>
+        <w:drawing>
+          <wp:anchor behindDoc="0" distT="0" distB="0" distL="0" distR="0" simplePos="0" locked="0" layoutInCell="0" allowOverlap="1" relativeHeight="4">
+            <wp:simplePos x="0" y="0"/>
+            <wp:positionH relativeFrom="column">
+              <wp:posOffset>40005</wp:posOffset>
+            </wp:positionH>
+            <wp:positionV relativeFrom="paragraph">
+              <wp:posOffset>117475</wp:posOffset>
+            </wp:positionV>
+            <wp:extent cx="4990465" cy="7687310"/>
+            <wp:effectExtent l="0" t="0" r="0" b="0"/>
+            <wp:wrapSquare wrapText="largest"/>
+            <wp:docPr id="3" name="Image3" descr="" title=""/>
+            <wp:cNvGraphicFramePr>
+              <a:graphicFrameLocks xmlns:a="http://schemas.openxmlformats.org/drawingml/2006/main" noChangeAspect="1"/>
+            </wp:cNvGraphicFramePr>
+            <a:graphic xmlns:a="http://schemas.openxmlformats.org/drawingml/2006/main">
+              <a:graphicData uri="http://schemas.openxmlformats.org/drawingml/2006/picture">
+                <pic:pic xmlns:pic="http://schemas.openxmlformats.org/drawingml/2006/picture">
+                  <pic:nvPicPr>
+                    <pic:cNvPr id="3" name="Image3" descr="" title=""/>
+                    <pic:cNvPicPr>
+                      <a:picLocks noChangeAspect="1" noChangeArrowheads="1"/>
+                    </pic:cNvPicPr>
+                  </pic:nvPicPr>
+                  <pic:blipFill>
+                    <a:blip r:embed="rId4"/>
+                    <a:stretch>
+                      <a:fillRect/>
+                    </a:stretch>
+                  </pic:blipFill>
+                  <pic:spPr bwMode="auto">
+                    <a:xfrm>
+                      <a:off x="0" y="0"/>
+                      <a:ext cx="4990465" cy="7687310"/>
+                    </a:xfrm>
+                    <a:prstGeom prst="rect">
+                      <a:avLst/>
+                    </a:prstGeom>
+                  </pic:spPr>
+                </pic:pic>
+              </a:graphicData>
+            </a:graphic>
+          </wp:anchor>
+        </w:drawing>
+      </w:r>
+    </w:p>
+    <w:p>
+      <w:pPr>
+        <w:pStyle w:val="Normal"/>
+        <w:widowControl w:val="false"/>
+        <w:bidi w:val="0"/>
+        <w:spacing w:lineRule="auto" w:line="240" w:before="0" w:after="0"/>
+        <w:jc w:val="start"/>
+        <w:rPr>
+          <w:rFonts w:ascii="Times New Roman" w:hAnsi="Times New Roman" w:eastAsia="Times New Roman" w:cs="Times New Roman"/>
+          <w:b/>
+          <w:bCs/>
+          <w:sz w:val="28"/>
+          <w:szCs w:val="28"/>
+          <w:u w:val="none"/>
+          <w:lang w:eastAsia="ru-RU"/>
+        </w:rPr>
+      </w:pPr>
+      <w:r>
+        <w:rPr>
+          <w:rFonts w:eastAsia="Times New Roman" w:cs="Times New Roman" w:ascii="Times New Roman" w:hAnsi="Times New Roman"/>
+          <w:b/>
+          <w:bCs/>
+          <w:sz w:val="28"/>
+          <w:szCs w:val="28"/>
+          <w:u w:val="none"/>
+          <w:lang w:eastAsia="ru-RU"/>
+        </w:rPr>
+      </w:r>
+    </w:p>
+    <w:p>
+      <w:pPr>
+        <w:pStyle w:val="Normal"/>
+        <w:widowControl w:val="false"/>
+        <w:bidi w:val="0"/>
+        <w:spacing w:lineRule="auto" w:line="240" w:before="0" w:after="0"/>
+        <w:jc w:val="start"/>
+        <w:rPr>
+          <w:rFonts w:ascii="Times New Roman" w:hAnsi="Times New Roman" w:eastAsia="Times New Roman" w:cs="Times New Roman"/>
+          <w:b/>
+          <w:bCs/>
+          <w:sz w:val="28"/>
+          <w:szCs w:val="28"/>
+          <w:u w:val="none"/>
+          <w:lang w:eastAsia="ru-RU"/>
+        </w:rPr>
+      </w:pPr>
+      <w:r>
+        <w:rPr>
+          <w:rFonts w:eastAsia="Times New Roman" w:cs="Times New Roman" w:ascii="Times New Roman" w:hAnsi="Times New Roman"/>
+          <w:b/>
+          <w:bCs/>
+          <w:sz w:val="28"/>
+          <w:szCs w:val="28"/>
+          <w:u w:val="none"/>
+          <w:lang w:eastAsia="ru-RU"/>
+        </w:rPr>
+      </w:r>
+    </w:p>
+    <w:p>
+      <w:pPr>
+        <w:pStyle w:val="Normal"/>
+        <w:widowControl w:val="false"/>
+        <w:bidi w:val="0"/>
+        <w:spacing w:lineRule="auto" w:line="240" w:before="0" w:after="0"/>
+        <w:jc w:val="start"/>
+        <w:rPr>
+          <w:rFonts w:ascii="Times New Roman" w:hAnsi="Times New Roman" w:eastAsia="Times New Roman" w:cs="Times New Roman"/>
+          <w:b/>
+          <w:bCs/>
+          <w:sz w:val="28"/>
+          <w:szCs w:val="28"/>
+          <w:u w:val="none"/>
+          <w:lang w:eastAsia="ru-RU"/>
+        </w:rPr>
+      </w:pPr>
+      <w:r>
+        <w:rPr>
+          <w:rFonts w:eastAsia="Times New Roman" w:cs="Times New Roman" w:ascii="Times New Roman" w:hAnsi="Times New Roman"/>
+          <w:b/>
+          <w:bCs/>
+          <w:sz w:val="28"/>
+          <w:szCs w:val="28"/>
+          <w:u w:val="none"/>
+          <w:lang w:eastAsia="ru-RU"/>
+        </w:rPr>
+      </w:r>
+    </w:p>
+    <w:p>
+      <w:pPr>
+        <w:pStyle w:val="Normal"/>
+        <w:widowControl w:val="false"/>
+        <w:bidi w:val="0"/>
+        <w:spacing w:lineRule="auto" w:line="240" w:before="0" w:after="0"/>
+        <w:jc w:val="start"/>
+        <w:rPr>
+          <w:rFonts w:ascii="Times New Roman" w:hAnsi="Times New Roman" w:eastAsia="Times New Roman" w:cs="Times New Roman"/>
+          <w:b/>
+          <w:bCs/>
+          <w:sz w:val="28"/>
+          <w:szCs w:val="28"/>
+          <w:u w:val="none"/>
+          <w:lang w:eastAsia="ru-RU"/>
+        </w:rPr>
+      </w:pPr>
+      <w:r>
+        <w:rPr>
+          <w:rFonts w:eastAsia="Times New Roman" w:cs="Times New Roman" w:ascii="Times New Roman" w:hAnsi="Times New Roman"/>
+          <w:b/>
+          <w:bCs/>
+          <w:sz w:val="28"/>
+          <w:szCs w:val="28"/>
+          <w:u w:val="none"/>
+          <w:lang w:eastAsia="ru-RU"/>
+        </w:rPr>
+      </w:r>
+    </w:p>
+    <w:p>
+      <w:pPr>
+        <w:pStyle w:val="Normal"/>
+        <w:widowControl w:val="false"/>
+        <w:bidi w:val="0"/>
+        <w:spacing w:lineRule="auto" w:line="240" w:before="0" w:after="0"/>
+        <w:jc w:val="start"/>
+        <w:rPr>
+          <w:rFonts w:ascii="Times New Roman" w:hAnsi="Times New Roman" w:eastAsia="Times New Roman" w:cs="Times New Roman"/>
+          <w:b/>
+          <w:bCs/>
+          <w:sz w:val="28"/>
+          <w:szCs w:val="28"/>
+          <w:u w:val="none"/>
+          <w:lang w:eastAsia="ru-RU"/>
+        </w:rPr>
+      </w:pPr>
+      <w:r>
+        <w:rPr>
+          <w:rFonts w:eastAsia="Times New Roman" w:cs="Times New Roman" w:ascii="Times New Roman" w:hAnsi="Times New Roman"/>
+          <w:b/>
+          <w:bCs/>
+          <w:sz w:val="28"/>
+          <w:szCs w:val="28"/>
+          <w:u w:val="none"/>
+          <w:lang w:eastAsia="ru-RU"/>
+        </w:rPr>
+      </w:r>
+    </w:p>
+    <w:p>
+      <w:pPr>
+        <w:pStyle w:val="Normal"/>
+        <w:widowControl w:val="false"/>
+        <w:bidi w:val="0"/>
+        <w:spacing w:lineRule="auto" w:line="240" w:before="0" w:after="0"/>
+        <w:jc w:val="start"/>
+        <w:rPr>
+          <w:rFonts w:ascii="Times New Roman" w:hAnsi="Times New Roman" w:eastAsia="Times New Roman" w:cs="Times New Roman"/>
+          <w:b/>
+          <w:bCs/>
+          <w:sz w:val="28"/>
+          <w:szCs w:val="28"/>
+          <w:u w:val="none"/>
+          <w:lang w:eastAsia="ru-RU"/>
+        </w:rPr>
+      </w:pPr>
+      <w:r>
+        <w:rPr>
+          <w:rFonts w:eastAsia="Times New Roman" w:cs="Times New Roman" w:ascii="Times New Roman" w:hAnsi="Times New Roman"/>
+          <w:b/>
+          <w:bCs/>
+          <w:sz w:val="28"/>
+          <w:szCs w:val="28"/>
+          <w:u w:val="none"/>
+          <w:lang w:eastAsia="ru-RU"/>
+        </w:rPr>
+      </w:r>
+    </w:p>
+    <w:p>
+      <w:pPr>
+        <w:pStyle w:val="Normal"/>
+        <w:widowControl w:val="false"/>
+        <w:bidi w:val="0"/>
+        <w:spacing w:lineRule="auto" w:line="240" w:before="0" w:after="0"/>
+        <w:jc w:val="start"/>
+        <w:rPr>
+          <w:rFonts w:ascii="Times New Roman" w:hAnsi="Times New Roman" w:eastAsia="Times New Roman" w:cs="Times New Roman"/>
+          <w:b/>
+          <w:bCs/>
+          <w:sz w:val="28"/>
+          <w:szCs w:val="28"/>
+          <w:u w:val="none"/>
+          <w:lang w:eastAsia="ru-RU"/>
+        </w:rPr>
+      </w:pPr>
+      <w:r>
+        <w:rPr>
+          <w:rFonts w:eastAsia="Times New Roman" w:cs="Times New Roman" w:ascii="Times New Roman" w:hAnsi="Times New Roman"/>
+          <w:b/>
+          <w:bCs/>
+          <w:sz w:val="28"/>
+          <w:szCs w:val="28"/>
+          <w:u w:val="none"/>
+          <w:lang w:eastAsia="ru-RU"/>
+        </w:rPr>
+      </w:r>
+    </w:p>
+    <w:p>
+      <w:pPr>
+        <w:pStyle w:val="Normal"/>
+        <w:widowControl w:val="false"/>
+        <w:bidi w:val="0"/>
+        <w:spacing w:lineRule="auto" w:line="240" w:before="0" w:after="0"/>
+        <w:jc w:val="start"/>
+        <w:rPr>
+          <w:rFonts w:ascii="Times New Roman" w:hAnsi="Times New Roman" w:eastAsia="Times New Roman" w:cs="Times New Roman"/>
+          <w:b/>
+          <w:bCs/>
+          <w:sz w:val="28"/>
+          <w:szCs w:val="28"/>
+          <w:u w:val="none"/>
+          <w:lang w:eastAsia="ru-RU"/>
+        </w:rPr>
+      </w:pPr>
+      <w:r>
+        <w:rPr>
+          <w:rFonts w:eastAsia="Times New Roman" w:cs="Times New Roman" w:ascii="Times New Roman" w:hAnsi="Times New Roman"/>
+          <w:b/>
+          <w:bCs/>
+          <w:sz w:val="28"/>
+          <w:szCs w:val="28"/>
+          <w:u w:val="none"/>
+          <w:lang w:eastAsia="ru-RU"/>
+        </w:rPr>
+      </w:r>
+    </w:p>
+    <w:p>
+      <w:pPr>
+        <w:pStyle w:val="Normal"/>
+        <w:widowControl w:val="false"/>
+        <w:bidi w:val="0"/>
+        <w:spacing w:lineRule="auto" w:line="240" w:before="0" w:after="0"/>
+        <w:jc w:val="start"/>
+        <w:rPr>
+          <w:rFonts w:ascii="Times New Roman" w:hAnsi="Times New Roman" w:eastAsia="Times New Roman" w:cs="Times New Roman"/>
+          <w:b/>
+          <w:bCs/>
+          <w:sz w:val="28"/>
+          <w:szCs w:val="28"/>
+          <w:u w:val="none"/>
+          <w:lang w:eastAsia="ru-RU"/>
+        </w:rPr>
+      </w:pPr>
+      <w:r>
+        <w:rPr>
+          <w:rFonts w:eastAsia="Times New Roman" w:cs="Times New Roman" w:ascii="Times New Roman" w:hAnsi="Times New Roman"/>
+          <w:b/>
+          <w:bCs/>
+          <w:sz w:val="28"/>
+          <w:szCs w:val="28"/>
+          <w:u w:val="none"/>
+          <w:lang w:eastAsia="ru-RU"/>
+        </w:rPr>
+      </w:r>
+    </w:p>
+    <w:p>
+      <w:pPr>
+        <w:pStyle w:val="Normal"/>
+        <w:widowControl w:val="false"/>
+        <w:bidi w:val="0"/>
+        <w:spacing w:lineRule="auto" w:line="240" w:before="0" w:after="0"/>
+        <w:jc w:val="start"/>
+        <w:rPr>
+          <w:rFonts w:ascii="Times New Roman" w:hAnsi="Times New Roman" w:eastAsia="Times New Roman" w:cs="Times New Roman"/>
+          <w:b/>
+          <w:bCs/>
+          <w:sz w:val="28"/>
+          <w:szCs w:val="28"/>
+          <w:u w:val="none"/>
+          <w:lang w:eastAsia="ru-RU"/>
+        </w:rPr>
+      </w:pPr>
+      <w:r>
+        <w:rPr>
+          <w:rFonts w:eastAsia="Times New Roman" w:cs="Times New Roman" w:ascii="Times New Roman" w:hAnsi="Times New Roman"/>
+          <w:b/>
+          <w:bCs/>
+          <w:sz w:val="28"/>
+          <w:szCs w:val="28"/>
+          <w:u w:val="none"/>
+          <w:lang w:eastAsia="ru-RU"/>
+        </w:rPr>
+      </w:r>
+    </w:p>
+    <w:p>
+      <w:pPr>
+        <w:pStyle w:val="Normal"/>
+        <w:widowControl w:val="false"/>
+        <w:bidi w:val="0"/>
+        <w:spacing w:lineRule="auto" w:line="240" w:before="0" w:after="0"/>
+        <w:jc w:val="start"/>
+        <w:rPr>
+          <w:rFonts w:ascii="Times New Roman" w:hAnsi="Times New Roman" w:eastAsia="Times New Roman" w:cs="Times New Roman"/>
+          <w:b/>
+          <w:bCs/>
+          <w:sz w:val="28"/>
+          <w:szCs w:val="28"/>
+          <w:u w:val="none"/>
+          <w:lang w:eastAsia="ru-RU"/>
+        </w:rPr>
+      </w:pPr>
+      <w:r>
+        <w:rPr>
+          <w:rFonts w:eastAsia="Times New Roman" w:cs="Times New Roman" w:ascii="Times New Roman" w:hAnsi="Times New Roman"/>
+          <w:b/>
+          <w:bCs/>
+          <w:sz w:val="28"/>
+          <w:szCs w:val="28"/>
+          <w:u w:val="none"/>
+          <w:lang w:eastAsia="ru-RU"/>
+        </w:rPr>
+      </w:r>
+    </w:p>
+    <w:p>
+      <w:pPr>
+        <w:pStyle w:val="Normal"/>
+        <w:widowControl w:val="false"/>
+        <w:bidi w:val="0"/>
+        <w:spacing w:lineRule="auto" w:line="240" w:before="0" w:after="0"/>
+        <w:jc w:val="start"/>
+        <w:rPr>
+          <w:rFonts w:ascii="Times New Roman" w:hAnsi="Times New Roman" w:eastAsia="Times New Roman" w:cs="Times New Roman"/>
+          <w:b/>
+          <w:bCs/>
+          <w:sz w:val="28"/>
+          <w:szCs w:val="28"/>
+          <w:u w:val="none"/>
+          <w:lang w:eastAsia="ru-RU"/>
+        </w:rPr>
+      </w:pPr>
+      <w:r>
+        <w:rPr>
+          <w:rFonts w:eastAsia="Times New Roman" w:cs="Times New Roman" w:ascii="Times New Roman" w:hAnsi="Times New Roman"/>
+          <w:b/>
+          <w:bCs/>
+          <w:sz w:val="28"/>
+          <w:szCs w:val="28"/>
+          <w:u w:val="none"/>
+          <w:lang w:eastAsia="ru-RU"/>
+        </w:rPr>
+      </w:r>
+    </w:p>
+    <w:p>
+      <w:pPr>
+        <w:pStyle w:val="Normal"/>
+        <w:widowControl w:val="false"/>
+        <w:bidi w:val="0"/>
+        <w:spacing w:lineRule="auto" w:line="240" w:before="0" w:after="0"/>
+        <w:jc w:val="start"/>
+        <w:rPr>
+          <w:rFonts w:ascii="Times New Roman" w:hAnsi="Times New Roman" w:eastAsia="Times New Roman" w:cs="Times New Roman"/>
+          <w:b/>
+          <w:bCs/>
+          <w:sz w:val="28"/>
+          <w:szCs w:val="28"/>
+          <w:u w:val="none"/>
+          <w:lang w:eastAsia="ru-RU"/>
+        </w:rPr>
+      </w:pPr>
+      <w:r>
+        <w:rPr>
+          <w:rFonts w:eastAsia="Times New Roman" w:cs="Times New Roman" w:ascii="Times New Roman" w:hAnsi="Times New Roman"/>
+          <w:b/>
+          <w:bCs/>
+          <w:sz w:val="28"/>
+          <w:szCs w:val="28"/>
+          <w:u w:val="none"/>
+          <w:lang w:eastAsia="ru-RU"/>
+        </w:rPr>
+      </w:r>
+    </w:p>
+    <w:p>
+      <w:pPr>
+        <w:pStyle w:val="Normal"/>
+        <w:widowControl w:val="false"/>
+        <w:bidi w:val="0"/>
+        <w:spacing w:lineRule="auto" w:line="240" w:before="0" w:after="0"/>
+        <w:jc w:val="start"/>
+        <w:rPr>
+          <w:rFonts w:ascii="Times New Roman" w:hAnsi="Times New Roman" w:eastAsia="Times New Roman" w:cs="Times New Roman"/>
+          <w:b/>
+          <w:bCs/>
+          <w:sz w:val="28"/>
+          <w:szCs w:val="28"/>
+          <w:u w:val="none"/>
+          <w:lang w:eastAsia="ru-RU"/>
+        </w:rPr>
+      </w:pPr>
+      <w:r>
+        <w:rPr>
+          <w:rFonts w:eastAsia="Times New Roman" w:cs="Times New Roman" w:ascii="Times New Roman" w:hAnsi="Times New Roman"/>
+          <w:b/>
+          <w:bCs/>
+          <w:sz w:val="28"/>
+          <w:szCs w:val="28"/>
+          <w:u w:val="none"/>
+          <w:lang w:eastAsia="ru-RU"/>
+        </w:rPr>
+      </w:r>
+    </w:p>
+    <w:p>
+      <w:pPr>
+        <w:pStyle w:val="Normal"/>
+        <w:widowControl w:val="false"/>
+        <w:bidi w:val="0"/>
+        <w:spacing w:lineRule="auto" w:line="240" w:before="0" w:after="0"/>
+        <w:jc w:val="start"/>
+        <w:rPr>
+          <w:rFonts w:ascii="Times New Roman" w:hAnsi="Times New Roman" w:eastAsia="Times New Roman" w:cs="Times New Roman"/>
+          <w:b/>
+          <w:bCs/>
+          <w:sz w:val="28"/>
+          <w:szCs w:val="28"/>
+          <w:u w:val="none"/>
+          <w:lang w:eastAsia="ru-RU"/>
+        </w:rPr>
+      </w:pPr>
+      <w:r>
+        <w:rPr>
+          <w:rFonts w:eastAsia="Times New Roman" w:cs="Times New Roman" w:ascii="Times New Roman" w:hAnsi="Times New Roman"/>
+          <w:b/>
+          <w:bCs/>
+          <w:sz w:val="28"/>
+          <w:szCs w:val="28"/>
+          <w:u w:val="none"/>
+          <w:lang w:eastAsia="ru-RU"/>
+        </w:rPr>
+      </w:r>
+    </w:p>
+    <w:p>
+      <w:pPr>
+        <w:pStyle w:val="Normal"/>
+        <w:widowControl w:val="false"/>
+        <w:bidi w:val="0"/>
+        <w:spacing w:lineRule="auto" w:line="240" w:before="0" w:after="0"/>
+        <w:jc w:val="start"/>
+        <w:rPr>
+          <w:rFonts w:ascii="Times New Roman" w:hAnsi="Times New Roman" w:eastAsia="Times New Roman" w:cs="Times New Roman"/>
+          <w:b/>
+          <w:bCs/>
+          <w:sz w:val="28"/>
+          <w:szCs w:val="28"/>
+          <w:u w:val="none"/>
+          <w:lang w:eastAsia="ru-RU"/>
+        </w:rPr>
+      </w:pPr>
+      <w:r>
+        <w:rPr>
+          <w:rFonts w:eastAsia="Times New Roman" w:cs="Times New Roman" w:ascii="Times New Roman" w:hAnsi="Times New Roman"/>
+          <w:b/>
+          <w:bCs/>
+          <w:sz w:val="28"/>
+          <w:szCs w:val="28"/>
+          <w:u w:val="none"/>
+          <w:lang w:eastAsia="ru-RU"/>
+        </w:rPr>
+      </w:r>
+    </w:p>
+    <w:p>
+      <w:pPr>
+        <w:pStyle w:val="Normal"/>
+        <w:widowControl w:val="false"/>
+        <w:bidi w:val="0"/>
+        <w:spacing w:lineRule="auto" w:line="240" w:before="0" w:after="0"/>
+        <w:jc w:val="start"/>
+        <w:rPr>
+          <w:rFonts w:ascii="Times New Roman" w:hAnsi="Times New Roman" w:eastAsia="Times New Roman" w:cs="Times New Roman"/>
+          <w:b/>
+          <w:bCs/>
+          <w:sz w:val="28"/>
+          <w:szCs w:val="28"/>
+          <w:u w:val="none"/>
+          <w:lang w:eastAsia="ru-RU"/>
+        </w:rPr>
+      </w:pPr>
+      <w:r>
+        <w:rPr>
+          <w:rFonts w:eastAsia="Times New Roman" w:cs="Times New Roman" w:ascii="Times New Roman" w:hAnsi="Times New Roman"/>
+          <w:b/>
+          <w:bCs/>
+          <w:sz w:val="28"/>
+          <w:szCs w:val="28"/>
+          <w:u w:val="none"/>
+          <w:lang w:eastAsia="ru-RU"/>
+        </w:rPr>
+      </w:r>
+    </w:p>
+    <w:p>
+      <w:pPr>
+        <w:pStyle w:val="Normal"/>
+        <w:widowControl w:val="false"/>
+        <w:bidi w:val="0"/>
+        <w:spacing w:lineRule="auto" w:line="240" w:before="0" w:after="0"/>
+        <w:jc w:val="start"/>
+        <w:rPr>
+          <w:rFonts w:ascii="Times New Roman" w:hAnsi="Times New Roman" w:eastAsia="Times New Roman" w:cs="Times New Roman"/>
+          <w:b/>
+          <w:bCs/>
+          <w:sz w:val="28"/>
+          <w:szCs w:val="28"/>
+          <w:u w:val="none"/>
+          <w:lang w:eastAsia="ru-RU"/>
+        </w:rPr>
+      </w:pPr>
+      <w:r>
+        <w:rPr>
+          <w:rFonts w:eastAsia="Times New Roman" w:cs="Times New Roman" w:ascii="Times New Roman" w:hAnsi="Times New Roman"/>
+          <w:b/>
+          <w:bCs/>
+          <w:sz w:val="28"/>
+          <w:szCs w:val="28"/>
+          <w:u w:val="none"/>
+          <w:lang w:eastAsia="ru-RU"/>
+        </w:rPr>
+      </w:r>
+    </w:p>
+    <w:p>
+      <w:pPr>
+        <w:pStyle w:val="Normal"/>
+        <w:widowControl w:val="false"/>
+        <w:bidi w:val="0"/>
+        <w:spacing w:lineRule="auto" w:line="240" w:before="0" w:after="0"/>
+        <w:jc w:val="start"/>
+        <w:rPr>
+          <w:rFonts w:ascii="Times New Roman" w:hAnsi="Times New Roman" w:eastAsia="Times New Roman" w:cs="Times New Roman"/>
+          <w:b/>
+          <w:bCs/>
+          <w:sz w:val="28"/>
+          <w:szCs w:val="28"/>
+          <w:u w:val="none"/>
+          <w:lang w:eastAsia="ru-RU"/>
+        </w:rPr>
+      </w:pPr>
+      <w:r>
+        <w:rPr>
+          <w:rFonts w:eastAsia="Times New Roman" w:cs="Times New Roman" w:ascii="Times New Roman" w:hAnsi="Times New Roman"/>
+          <w:b/>
+          <w:bCs/>
+          <w:sz w:val="28"/>
+          <w:szCs w:val="28"/>
+          <w:u w:val="none"/>
+          <w:lang w:eastAsia="ru-RU"/>
+        </w:rPr>
+      </w:r>
+    </w:p>
+    <w:p>
+      <w:pPr>
+        <w:pStyle w:val="Normal"/>
+        <w:widowControl w:val="false"/>
+        <w:bidi w:val="0"/>
+        <w:spacing w:lineRule="auto" w:line="240" w:before="0" w:after="0"/>
+        <w:jc w:val="start"/>
+        <w:rPr>
+          <w:rFonts w:ascii="Times New Roman" w:hAnsi="Times New Roman" w:eastAsia="Times New Roman" w:cs="Times New Roman"/>
+          <w:b/>
+          <w:bCs/>
+          <w:sz w:val="28"/>
+          <w:szCs w:val="28"/>
+          <w:u w:val="none"/>
+          <w:lang w:eastAsia="ru-RU"/>
+        </w:rPr>
+      </w:pPr>
+      <w:r>
+        <w:rPr>
+          <w:rFonts w:eastAsia="Times New Roman" w:cs="Times New Roman" w:ascii="Times New Roman" w:hAnsi="Times New Roman"/>
+          <w:b/>
+          <w:bCs/>
+          <w:sz w:val="28"/>
+          <w:szCs w:val="28"/>
+          <w:u w:val="none"/>
+          <w:lang w:eastAsia="ru-RU"/>
+        </w:rPr>
+      </w:r>
+    </w:p>
+    <w:p>
+      <w:pPr>
+        <w:pStyle w:val="Normal"/>
+        <w:widowControl w:val="false"/>
+        <w:bidi w:val="0"/>
+        <w:spacing w:lineRule="auto" w:line="240" w:before="0" w:after="0"/>
+        <w:jc w:val="start"/>
+        <w:rPr>
+          <w:rFonts w:ascii="Times New Roman" w:hAnsi="Times New Roman" w:eastAsia="Times New Roman" w:cs="Times New Roman"/>
+          <w:b/>
+          <w:bCs/>
+          <w:sz w:val="28"/>
+          <w:szCs w:val="28"/>
+          <w:u w:val="none"/>
+          <w:lang w:eastAsia="ru-RU"/>
+        </w:rPr>
+      </w:pPr>
+      <w:r>
+        <w:rPr>
+          <w:rFonts w:eastAsia="Times New Roman" w:cs="Times New Roman" w:ascii="Times New Roman" w:hAnsi="Times New Roman"/>
+          <w:b/>
+          <w:bCs/>
+          <w:sz w:val="28"/>
+          <w:szCs w:val="28"/>
+          <w:u w:val="none"/>
+          <w:lang w:eastAsia="ru-RU"/>
+        </w:rPr>
+      </w:r>
+    </w:p>
+    <w:p>
+      <w:pPr>
+        <w:pStyle w:val="Normal"/>
+        <w:widowControl w:val="false"/>
+        <w:bidi w:val="0"/>
+        <w:spacing w:lineRule="auto" w:line="240" w:before="0" w:after="0"/>
+        <w:jc w:val="start"/>
+        <w:rPr>
+          <w:rFonts w:ascii="Times New Roman" w:hAnsi="Times New Roman" w:eastAsia="Times New Roman" w:cs="Times New Roman"/>
+          <w:b/>
+          <w:bCs/>
+          <w:sz w:val="28"/>
+          <w:szCs w:val="28"/>
+          <w:u w:val="none"/>
+          <w:lang w:eastAsia="ru-RU"/>
+        </w:rPr>
+      </w:pPr>
+      <w:r>
+        <w:rPr>
+          <w:rFonts w:eastAsia="Times New Roman" w:cs="Times New Roman" w:ascii="Times New Roman" w:hAnsi="Times New Roman"/>
+          <w:b/>
+          <w:bCs/>
+          <w:sz w:val="28"/>
+          <w:szCs w:val="28"/>
+          <w:u w:val="none"/>
+          <w:lang w:eastAsia="ru-RU"/>
+        </w:rPr>
+      </w:r>
+    </w:p>
+    <w:p>
+      <w:pPr>
+        <w:pStyle w:val="Normal"/>
+        <w:widowControl w:val="false"/>
+        <w:bidi w:val="0"/>
+        <w:spacing w:lineRule="auto" w:line="240" w:before="0" w:after="0"/>
+        <w:jc w:val="start"/>
+        <w:rPr>
+          <w:rFonts w:ascii="Times New Roman" w:hAnsi="Times New Roman" w:eastAsia="Times New Roman" w:cs="Times New Roman"/>
+          <w:b/>
+          <w:bCs/>
+          <w:sz w:val="28"/>
+          <w:szCs w:val="28"/>
+          <w:u w:val="none"/>
+          <w:lang w:eastAsia="ru-RU"/>
+        </w:rPr>
+      </w:pPr>
+      <w:r>
+        <w:rPr>
+          <w:rFonts w:eastAsia="Times New Roman" w:cs="Times New Roman" w:ascii="Times New Roman" w:hAnsi="Times New Roman"/>
+          <w:b/>
+          <w:bCs/>
+          <w:sz w:val="28"/>
+          <w:szCs w:val="28"/>
+          <w:u w:val="none"/>
+          <w:lang w:eastAsia="ru-RU"/>
+        </w:rPr>
+      </w:r>
+    </w:p>
+    <w:p>
+      <w:pPr>
+        <w:pStyle w:val="Normal"/>
+        <w:widowControl w:val="false"/>
+        <w:bidi w:val="0"/>
+        <w:spacing w:lineRule="auto" w:line="240" w:before="0" w:after="0"/>
+        <w:jc w:val="start"/>
+        <w:rPr>
+          <w:rFonts w:ascii="Times New Roman" w:hAnsi="Times New Roman" w:eastAsia="Times New Roman" w:cs="Times New Roman"/>
+          <w:b/>
+          <w:bCs/>
+          <w:sz w:val="28"/>
+          <w:szCs w:val="28"/>
+          <w:u w:val="none"/>
+          <w:lang w:eastAsia="ru-RU"/>
+        </w:rPr>
+      </w:pPr>
+      <w:r>
+        <w:rPr>
+          <w:rFonts w:eastAsia="Times New Roman" w:cs="Times New Roman" w:ascii="Times New Roman" w:hAnsi="Times New Roman"/>
+          <w:b/>
+          <w:bCs/>
+          <w:sz w:val="28"/>
+          <w:szCs w:val="28"/>
+          <w:u w:val="none"/>
+          <w:lang w:eastAsia="ru-RU"/>
+        </w:rPr>
+      </w:r>
+    </w:p>
+    <w:p>
+      <w:pPr>
+        <w:pStyle w:val="Normal"/>
+        <w:widowControl w:val="false"/>
+        <w:bidi w:val="0"/>
+        <w:spacing w:lineRule="auto" w:line="240" w:before="0" w:after="0"/>
+        <w:jc w:val="start"/>
+        <w:rPr>
+          <w:rFonts w:ascii="Times New Roman" w:hAnsi="Times New Roman" w:eastAsia="Times New Roman" w:cs="Times New Roman"/>
+          <w:b/>
+          <w:bCs/>
+          <w:sz w:val="28"/>
+          <w:szCs w:val="28"/>
+          <w:u w:val="none"/>
+          <w:lang w:eastAsia="ru-RU"/>
+        </w:rPr>
+      </w:pPr>
+      <w:r>
+        <w:rPr>
+          <w:rFonts w:eastAsia="Times New Roman" w:cs="Times New Roman" w:ascii="Times New Roman" w:hAnsi="Times New Roman"/>
+          <w:b/>
+          <w:bCs/>
+          <w:sz w:val="28"/>
+          <w:szCs w:val="28"/>
+          <w:u w:val="none"/>
+          <w:lang w:eastAsia="ru-RU"/>
+        </w:rPr>
+      </w:r>
+    </w:p>
+    <w:p>
+      <w:pPr>
+        <w:pStyle w:val="Normal"/>
+        <w:widowControl w:val="false"/>
+        <w:bidi w:val="0"/>
+        <w:spacing w:lineRule="auto" w:line="240" w:before="0" w:after="0"/>
+        <w:jc w:val="start"/>
+        <w:rPr>
+          <w:rFonts w:ascii="Times New Roman" w:hAnsi="Times New Roman" w:eastAsia="Times New Roman" w:cs="Times New Roman"/>
+          <w:b/>
+          <w:bCs/>
+          <w:sz w:val="28"/>
+          <w:szCs w:val="28"/>
+          <w:u w:val="none"/>
+          <w:lang w:eastAsia="ru-RU"/>
+        </w:rPr>
+      </w:pPr>
+      <w:r>
+        <w:rPr>
+          <w:rFonts w:eastAsia="Times New Roman" w:cs="Times New Roman" w:ascii="Times New Roman" w:hAnsi="Times New Roman"/>
+          <w:b/>
+          <w:bCs/>
+          <w:sz w:val="28"/>
+          <w:szCs w:val="28"/>
+          <w:u w:val="none"/>
+          <w:lang w:eastAsia="ru-RU"/>
+        </w:rPr>
+      </w:r>
+    </w:p>
+    <w:p>
+      <w:pPr>
+        <w:pStyle w:val="Normal"/>
+        <w:widowControl w:val="false"/>
+        <w:bidi w:val="0"/>
+        <w:spacing w:lineRule="auto" w:line="240" w:before="0" w:after="0"/>
+        <w:jc w:val="start"/>
+        <w:rPr>
+          <w:rFonts w:ascii="Times New Roman" w:hAnsi="Times New Roman" w:eastAsia="Times New Roman" w:cs="Times New Roman"/>
+          <w:b/>
+          <w:bCs/>
+          <w:sz w:val="28"/>
+          <w:szCs w:val="28"/>
+          <w:u w:val="none"/>
+          <w:lang w:eastAsia="ru-RU"/>
+        </w:rPr>
+      </w:pPr>
+      <w:r>
+        <w:rPr>
+          <w:rFonts w:eastAsia="Times New Roman" w:cs="Times New Roman" w:ascii="Times New Roman" w:hAnsi="Times New Roman"/>
+          <w:b/>
+          <w:bCs/>
+          <w:sz w:val="28"/>
+          <w:szCs w:val="28"/>
+          <w:u w:val="none"/>
+          <w:lang w:eastAsia="ru-RU"/>
+        </w:rPr>
+      </w:r>
+    </w:p>
+    <w:p>
+      <w:pPr>
+        <w:pStyle w:val="Normal"/>
+        <w:widowControl w:val="false"/>
+        <w:bidi w:val="0"/>
+        <w:spacing w:lineRule="auto" w:line="240" w:before="0" w:after="0"/>
+        <w:jc w:val="start"/>
+        <w:rPr>
+          <w:rFonts w:ascii="Times New Roman" w:hAnsi="Times New Roman" w:eastAsia="Times New Roman" w:cs="Times New Roman"/>
+          <w:b/>
+          <w:bCs/>
+          <w:sz w:val="28"/>
+          <w:szCs w:val="28"/>
+          <w:u w:val="none"/>
+          <w:lang w:eastAsia="ru-RU"/>
+        </w:rPr>
+      </w:pPr>
+      <w:r>
+        <w:rPr>
+          <w:rFonts w:eastAsia="Times New Roman" w:cs="Times New Roman" w:ascii="Times New Roman" w:hAnsi="Times New Roman"/>
+          <w:b/>
+          <w:bCs/>
+          <w:sz w:val="28"/>
+          <w:szCs w:val="28"/>
+          <w:u w:val="none"/>
+          <w:lang w:eastAsia="ru-RU"/>
+        </w:rPr>
+      </w:r>
+    </w:p>
+    <w:p>
+      <w:pPr>
+        <w:pStyle w:val="Normal"/>
+        <w:widowControl w:val="false"/>
+        <w:bidi w:val="0"/>
+        <w:spacing w:lineRule="auto" w:line="240" w:before="0" w:after="0"/>
+        <w:jc w:val="start"/>
+        <w:rPr>
+          <w:rFonts w:ascii="Times New Roman" w:hAnsi="Times New Roman" w:eastAsia="Times New Roman" w:cs="Times New Roman"/>
+          <w:b/>
+          <w:bCs/>
+          <w:sz w:val="28"/>
+          <w:szCs w:val="28"/>
+          <w:u w:val="none"/>
+          <w:lang w:eastAsia="ru-RU"/>
+        </w:rPr>
+      </w:pPr>
+      <w:r>
+        <w:rPr>
+          <w:rFonts w:eastAsia="Times New Roman" w:cs="Times New Roman" w:ascii="Times New Roman" w:hAnsi="Times New Roman"/>
+          <w:b/>
+          <w:bCs/>
+          <w:sz w:val="28"/>
+          <w:szCs w:val="28"/>
+          <w:u w:val="none"/>
+          <w:lang w:eastAsia="ru-RU"/>
+        </w:rPr>
       </w:r>
     </w:p>
     <w:sectPr>

</xml_diff>